<commit_message>
-add phan ra operate file
</commit_message>
<xml_diff>
--- a/RequirementAnalysis/Tài liệu đặc tả - BTL20211 - Nhom6.docx
+++ b/RequirementAnalysis/Tài liệu đặc tả - BTL20211 - Nhom6.docx
@@ -1,6 +1,6 @@
 
 <file path=word/document.xml><?xml version="1.0" encoding="utf-8"?>
-<w:document xmlns:wpc="http://schemas.microsoft.com/office/word/2010/wordprocessingCanvas" xmlns:cx="http://schemas.microsoft.com/office/drawing/2014/chartex" xmlns:cx1="http://schemas.microsoft.com/office/drawing/2015/9/8/chartex" xmlns:cx2="http://schemas.microsoft.com/office/drawing/2015/10/21/chartex" xmlns:cx3="http://schemas.microsoft.com/office/drawing/2016/5/9/chartex" xmlns:cx4="http://schemas.microsoft.com/office/drawing/2016/5/10/chartex" xmlns:cx5="http://schemas.microsoft.com/office/drawing/2016/5/11/chartex" xmlns:cx6="http://schemas.microsoft.com/office/drawing/2016/5/12/chartex" xmlns:cx7="http://schemas.microsoft.com/office/drawing/2016/5/13/chartex" xmlns:cx8="http://schemas.microsoft.com/office/drawing/2016/5/14/chartex" xmlns:mc="http://schemas.openxmlformats.org/markup-compatibility/2006" xmlns:aink="http://schemas.microsoft.com/office/drawing/2016/ink" xmlns:am3d="http://schemas.microsoft.com/office/drawing/2017/model3d" xmlns:o="urn:schemas-microsoft-com:office:office" xmlns:r="http://schemas.openxmlformats.org/officeDocument/2006/relationships" xmlns:m="http://schemas.openxmlformats.org/officeDocument/2006/math" xmlns:v="urn:schemas-microsoft-com:vml" xmlns:wp14="http://schemas.microsoft.com/office/word/2010/wordprocessingDrawing" xmlns:wp="http://schemas.openxmlformats.org/drawingml/2006/wordprocessingDrawing" xmlns:w10="urn:schemas-microsoft-com:office:word" xmlns:w="http://schemas.openxmlformats.org/wordprocessingml/2006/main" xmlns:w14="http://schemas.microsoft.com/office/word/2010/wordml" xmlns:w15="http://schemas.microsoft.com/office/word/2012/wordml" xmlns:w16cex="http://schemas.microsoft.com/office/word/2018/wordml/cex" xmlns:w16cid="http://schemas.microsoft.com/office/word/2016/wordml/cid" xmlns:w16="http://schemas.microsoft.com/office/word/2018/wordml" xmlns:w16sdtdh="http://schemas.microsoft.com/office/word/2020/wordml/sdtdatahash" xmlns:w16se="http://schemas.microsoft.com/office/word/2015/wordml/symex" xmlns:wpg="http://schemas.microsoft.com/office/word/2010/wordprocessingGroup" xmlns:wpi="http://schemas.microsoft.com/office/word/2010/wordprocessingInk" xmlns:wne="http://schemas.microsoft.com/office/word/2006/wordml" xmlns:wps="http://schemas.microsoft.com/office/word/2010/wordprocessingShape" mc:Ignorable="w14 w15 w16se w16cid w16 w16cex w16sdtdh wp14">
+<w:document xmlns:wpc="http://schemas.microsoft.com/office/word/2010/wordprocessingCanvas" xmlns:mc="http://schemas.openxmlformats.org/markup-compatibility/2006" xmlns:o="urn:schemas-microsoft-com:office:office" xmlns:r="http://schemas.openxmlformats.org/officeDocument/2006/relationships" xmlns:m="http://schemas.openxmlformats.org/officeDocument/2006/math" xmlns:v="urn:schemas-microsoft-com:vml" xmlns:wp14="http://schemas.microsoft.com/office/word/2010/wordprocessingDrawing" xmlns:wp="http://schemas.openxmlformats.org/drawingml/2006/wordprocessingDrawing" xmlns:w10="urn:schemas-microsoft-com:office:word" xmlns:w="http://schemas.openxmlformats.org/wordprocessingml/2006/main" xmlns:w14="http://schemas.microsoft.com/office/word/2010/wordml" xmlns:w15="http://schemas.microsoft.com/office/word/2012/wordml" xmlns:wpg="http://schemas.microsoft.com/office/word/2010/wordprocessingGroup" xmlns:wpi="http://schemas.microsoft.com/office/word/2010/wordprocessingInk" xmlns:wne="http://schemas.microsoft.com/office/word/2006/wordml" xmlns:wps="http://schemas.microsoft.com/office/word/2010/wordprocessingShape" mc:Ignorable="w14 w15 wp14">
   <w:body>
     <w:p>
       <w:pPr>
@@ -18,6 +18,7 @@
           <w:noProof/>
           <w:sz w:val="28"/>
           <w:szCs w:val="28"/>
+          <w:lang w:val="en-US"/>
         </w:rPr>
         <w:drawing>
           <wp:anchor distT="0" distB="0" distL="114300" distR="114300" simplePos="0" relativeHeight="251658240" behindDoc="1" locked="0" layoutInCell="1" allowOverlap="1" wp14:anchorId="1AB8F5C2" wp14:editId="77DD1BC2">
@@ -177,6 +178,7 @@
           <w:noProof/>
           <w:sz w:val="28"/>
           <w:szCs w:val="28"/>
+          <w:lang w:val="en-US"/>
         </w:rPr>
         <w:drawing>
           <wp:anchor distT="0" distB="0" distL="114300" distR="114300" simplePos="0" relativeHeight="251658241" behindDoc="0" locked="0" layoutInCell="1" allowOverlap="1" wp14:anchorId="00142C0D" wp14:editId="20EA8CD9">
@@ -291,6 +293,7 @@
           <w:lang w:val="fr-FR"/>
         </w:rPr>
       </w:pPr>
+      <w:proofErr w:type="spellStart"/>
       <w:r>
         <w:rPr>
           <w:rFonts w:asciiTheme="majorHAnsi" w:eastAsia="Calibri" w:hAnsiTheme="majorHAnsi" w:cstheme="majorHAnsi"/>
@@ -299,7 +302,62 @@
           <w:szCs w:val="36"/>
           <w:lang w:val="fr-FR"/>
         </w:rPr>
-        <w:t>Bài tập tuần 1</w:t>
+        <w:t>Bài</w:t>
+      </w:r>
+      <w:proofErr w:type="spellEnd"/>
+      <w:r>
+        <w:rPr>
+          <w:rFonts w:asciiTheme="majorHAnsi" w:eastAsia="Calibri" w:hAnsiTheme="majorHAnsi" w:cstheme="majorHAnsi"/>
+          <w:b/>
+          <w:sz w:val="36"/>
+          <w:szCs w:val="36"/>
+          <w:lang w:val="fr-FR"/>
+        </w:rPr>
+        <w:t xml:space="preserve"> </w:t>
+      </w:r>
+      <w:proofErr w:type="spellStart"/>
+      <w:r>
+        <w:rPr>
+          <w:rFonts w:asciiTheme="majorHAnsi" w:eastAsia="Calibri" w:hAnsiTheme="majorHAnsi" w:cstheme="majorHAnsi"/>
+          <w:b/>
+          <w:sz w:val="36"/>
+          <w:szCs w:val="36"/>
+          <w:lang w:val="fr-FR"/>
+        </w:rPr>
+        <w:t>tập</w:t>
+      </w:r>
+      <w:proofErr w:type="spellEnd"/>
+      <w:r>
+        <w:rPr>
+          <w:rFonts w:asciiTheme="majorHAnsi" w:eastAsia="Calibri" w:hAnsiTheme="majorHAnsi" w:cstheme="majorHAnsi"/>
+          <w:b/>
+          <w:sz w:val="36"/>
+          <w:szCs w:val="36"/>
+          <w:lang w:val="fr-FR"/>
+        </w:rPr>
+        <w:t xml:space="preserve"> </w:t>
+      </w:r>
+      <w:proofErr w:type="spellStart"/>
+      <w:r>
+        <w:rPr>
+          <w:rFonts w:asciiTheme="majorHAnsi" w:eastAsia="Calibri" w:hAnsiTheme="majorHAnsi" w:cstheme="majorHAnsi"/>
+          <w:b/>
+          <w:sz w:val="36"/>
+          <w:szCs w:val="36"/>
+          <w:lang w:val="fr-FR"/>
+        </w:rPr>
+        <w:t>tuần</w:t>
+      </w:r>
+      <w:proofErr w:type="spellEnd"/>
+      <w:r>
+        <w:rPr>
+          <w:rFonts w:asciiTheme="majorHAnsi" w:eastAsia="Calibri" w:hAnsiTheme="majorHAnsi" w:cstheme="majorHAnsi"/>
+          <w:b/>
+          <w:sz w:val="36"/>
+          <w:szCs w:val="36"/>
+          <w:lang w:val="fr-FR"/>
+        </w:rPr>
+        <w:t xml:space="preserve"> 1</w:t>
       </w:r>
     </w:p>
     <w:p>
@@ -311,7 +369,7 @@
     </w:p>
     <w:tbl>
       <w:tblPr>
-        <w:tblStyle w:val="LiBang"/>
+        <w:tblStyle w:val="TableGrid"/>
         <w:tblW w:w="0" w:type="auto"/>
         <w:jc w:val="center"/>
         <w:tblBorders>
@@ -351,6 +409,7 @@
                 <w:szCs w:val="36"/>
               </w:rPr>
             </w:pPr>
+            <w:proofErr w:type="spellStart"/>
             <w:r>
               <w:rPr>
                 <w:rFonts w:asciiTheme="majorHAnsi" w:eastAsia="Calibri" w:hAnsiTheme="majorHAnsi" w:cstheme="majorHAnsi"/>
@@ -358,7 +417,37 @@
                 <w:sz w:val="28"/>
                 <w:szCs w:val="28"/>
               </w:rPr>
-              <w:t>Sinh viên:</w:t>
+              <w:t>Sinh</w:t>
+            </w:r>
+            <w:proofErr w:type="spellEnd"/>
+            <w:r>
+              <w:rPr>
+                <w:rFonts w:asciiTheme="majorHAnsi" w:eastAsia="Calibri" w:hAnsiTheme="majorHAnsi" w:cstheme="majorHAnsi"/>
+                <w:b/>
+                <w:sz w:val="28"/>
+                <w:szCs w:val="28"/>
+              </w:rPr>
+              <w:t xml:space="preserve"> </w:t>
+            </w:r>
+            <w:proofErr w:type="spellStart"/>
+            <w:r>
+              <w:rPr>
+                <w:rFonts w:asciiTheme="majorHAnsi" w:eastAsia="Calibri" w:hAnsiTheme="majorHAnsi" w:cstheme="majorHAnsi"/>
+                <w:b/>
+                <w:sz w:val="28"/>
+                <w:szCs w:val="28"/>
+              </w:rPr>
+              <w:t>viên</w:t>
+            </w:r>
+            <w:proofErr w:type="spellEnd"/>
+            <w:r>
+              <w:rPr>
+                <w:rFonts w:asciiTheme="majorHAnsi" w:eastAsia="Calibri" w:hAnsiTheme="majorHAnsi" w:cstheme="majorHAnsi"/>
+                <w:b/>
+                <w:sz w:val="28"/>
+                <w:szCs w:val="28"/>
+              </w:rPr>
+              <w:t>:</w:t>
             </w:r>
           </w:p>
         </w:tc>
@@ -401,6 +490,7 @@
                 <w:szCs w:val="36"/>
               </w:rPr>
             </w:pPr>
+            <w:proofErr w:type="spellStart"/>
             <w:r>
               <w:rPr>
                 <w:rFonts w:asciiTheme="majorHAnsi" w:hAnsiTheme="majorHAnsi" w:cstheme="majorHAnsi"/>
@@ -408,7 +498,17 @@
                 <w:sz w:val="28"/>
                 <w:szCs w:val="36"/>
               </w:rPr>
-              <w:t>Lớp:</w:t>
+              <w:t>Lớp</w:t>
+            </w:r>
+            <w:proofErr w:type="spellEnd"/>
+            <w:r>
+              <w:rPr>
+                <w:rFonts w:asciiTheme="majorHAnsi" w:hAnsiTheme="majorHAnsi" w:cstheme="majorHAnsi"/>
+                <w:b/>
+                <w:sz w:val="28"/>
+                <w:szCs w:val="36"/>
+              </w:rPr>
+              <w:t>:</w:t>
             </w:r>
           </w:p>
         </w:tc>
@@ -434,14 +534,34 @@
                 <w:szCs w:val="36"/>
               </w:rPr>
             </w:pPr>
+            <w:proofErr w:type="spellStart"/>
             <w:r>
               <w:rPr>
                 <w:rFonts w:asciiTheme="majorHAnsi" w:hAnsiTheme="majorHAnsi" w:cstheme="majorHAnsi"/>
                 <w:sz w:val="28"/>
                 <w:szCs w:val="36"/>
               </w:rPr>
-              <w:t>Nguyễn Nam Anh</w:t>
+              <w:t>Nguyễn</w:t>
             </w:r>
+            <w:proofErr w:type="spellEnd"/>
+            <w:r>
+              <w:rPr>
+                <w:rFonts w:asciiTheme="majorHAnsi" w:hAnsiTheme="majorHAnsi" w:cstheme="majorHAnsi"/>
+                <w:sz w:val="28"/>
+                <w:szCs w:val="36"/>
+              </w:rPr>
+              <w:t xml:space="preserve"> Nam </w:t>
+            </w:r>
+            <w:proofErr w:type="spellStart"/>
+            <w:r>
+              <w:rPr>
+                <w:rFonts w:asciiTheme="majorHAnsi" w:hAnsiTheme="majorHAnsi" w:cstheme="majorHAnsi"/>
+                <w:sz w:val="28"/>
+                <w:szCs w:val="36"/>
+              </w:rPr>
+              <w:t>Anh</w:t>
+            </w:r>
+            <w:proofErr w:type="spellEnd"/>
           </w:p>
         </w:tc>
         <w:tc>
@@ -521,13 +641,41 @@
                 <w:szCs w:val="36"/>
               </w:rPr>
             </w:pPr>
+            <w:proofErr w:type="spellStart"/>
             <w:r>
               <w:rPr>
                 <w:rFonts w:asciiTheme="majorHAnsi" w:hAnsiTheme="majorHAnsi" w:cstheme="majorHAnsi"/>
                 <w:sz w:val="28"/>
                 <w:szCs w:val="36"/>
               </w:rPr>
-              <w:t>Nguyễn Hoàng Long</w:t>
+              <w:t>Nguyễn</w:t>
+            </w:r>
+            <w:proofErr w:type="spellEnd"/>
+            <w:r>
+              <w:rPr>
+                <w:rFonts w:asciiTheme="majorHAnsi" w:hAnsiTheme="majorHAnsi" w:cstheme="majorHAnsi"/>
+                <w:sz w:val="28"/>
+                <w:szCs w:val="36"/>
+              </w:rPr>
+              <w:t xml:space="preserve"> </w:t>
+            </w:r>
+            <w:proofErr w:type="spellStart"/>
+            <w:r>
+              <w:rPr>
+                <w:rFonts w:asciiTheme="majorHAnsi" w:hAnsiTheme="majorHAnsi" w:cstheme="majorHAnsi"/>
+                <w:sz w:val="28"/>
+                <w:szCs w:val="36"/>
+              </w:rPr>
+              <w:t>Hoàng</w:t>
+            </w:r>
+            <w:proofErr w:type="spellEnd"/>
+            <w:r>
+              <w:rPr>
+                <w:rFonts w:asciiTheme="majorHAnsi" w:hAnsiTheme="majorHAnsi" w:cstheme="majorHAnsi"/>
+                <w:sz w:val="28"/>
+                <w:szCs w:val="36"/>
+              </w:rPr>
+              <w:t xml:space="preserve"> Long</w:t>
             </w:r>
           </w:p>
         </w:tc>
@@ -597,14 +745,52 @@
                 <w:szCs w:val="36"/>
               </w:rPr>
             </w:pPr>
+            <w:proofErr w:type="spellStart"/>
             <w:r>
               <w:rPr>
                 <w:rFonts w:asciiTheme="majorHAnsi" w:hAnsiTheme="majorHAnsi" w:cstheme="majorHAnsi"/>
                 <w:sz w:val="28"/>
                 <w:szCs w:val="36"/>
               </w:rPr>
-              <w:t>Trịnh Trung Kiên</w:t>
+              <w:t>Trịnh</w:t>
             </w:r>
+            <w:proofErr w:type="spellEnd"/>
+            <w:r>
+              <w:rPr>
+                <w:rFonts w:asciiTheme="majorHAnsi" w:hAnsiTheme="majorHAnsi" w:cstheme="majorHAnsi"/>
+                <w:sz w:val="28"/>
+                <w:szCs w:val="36"/>
+              </w:rPr>
+              <w:t xml:space="preserve"> </w:t>
+            </w:r>
+            <w:proofErr w:type="spellStart"/>
+            <w:r>
+              <w:rPr>
+                <w:rFonts w:asciiTheme="majorHAnsi" w:hAnsiTheme="majorHAnsi" w:cstheme="majorHAnsi"/>
+                <w:sz w:val="28"/>
+                <w:szCs w:val="36"/>
+              </w:rPr>
+              <w:t>Trung</w:t>
+            </w:r>
+            <w:proofErr w:type="spellEnd"/>
+            <w:r>
+              <w:rPr>
+                <w:rFonts w:asciiTheme="majorHAnsi" w:hAnsiTheme="majorHAnsi" w:cstheme="majorHAnsi"/>
+                <w:sz w:val="28"/>
+                <w:szCs w:val="36"/>
+              </w:rPr>
+              <w:t xml:space="preserve"> </w:t>
+            </w:r>
+            <w:proofErr w:type="spellStart"/>
+            <w:r>
+              <w:rPr>
+                <w:rFonts w:asciiTheme="majorHAnsi" w:hAnsiTheme="majorHAnsi" w:cstheme="majorHAnsi"/>
+                <w:sz w:val="28"/>
+                <w:szCs w:val="36"/>
+              </w:rPr>
+              <w:t>Kiên</w:t>
+            </w:r>
+            <w:proofErr w:type="spellEnd"/>
           </w:p>
         </w:tc>
         <w:tc>
@@ -673,13 +859,41 @@
                 <w:szCs w:val="36"/>
               </w:rPr>
             </w:pPr>
+            <w:proofErr w:type="spellStart"/>
             <w:r>
               <w:rPr>
                 <w:rFonts w:asciiTheme="majorHAnsi" w:hAnsiTheme="majorHAnsi" w:cstheme="majorHAnsi"/>
                 <w:sz w:val="28"/>
                 <w:szCs w:val="36"/>
               </w:rPr>
-              <w:t>Nông Khánh An</w:t>
+              <w:t>Nông</w:t>
+            </w:r>
+            <w:proofErr w:type="spellEnd"/>
+            <w:r>
+              <w:rPr>
+                <w:rFonts w:asciiTheme="majorHAnsi" w:hAnsiTheme="majorHAnsi" w:cstheme="majorHAnsi"/>
+                <w:sz w:val="28"/>
+                <w:szCs w:val="36"/>
+              </w:rPr>
+              <w:t xml:space="preserve"> </w:t>
+            </w:r>
+            <w:proofErr w:type="spellStart"/>
+            <w:r>
+              <w:rPr>
+                <w:rFonts w:asciiTheme="majorHAnsi" w:hAnsiTheme="majorHAnsi" w:cstheme="majorHAnsi"/>
+                <w:sz w:val="28"/>
+                <w:szCs w:val="36"/>
+              </w:rPr>
+              <w:t>Khánh</w:t>
+            </w:r>
+            <w:proofErr w:type="spellEnd"/>
+            <w:r>
+              <w:rPr>
+                <w:rFonts w:asciiTheme="majorHAnsi" w:hAnsiTheme="majorHAnsi" w:cstheme="majorHAnsi"/>
+                <w:sz w:val="28"/>
+                <w:szCs w:val="36"/>
+              </w:rPr>
+              <w:t xml:space="preserve"> An</w:t>
             </w:r>
           </w:p>
         </w:tc>
@@ -777,8 +991,64 @@
           <w:szCs w:val="28"/>
           <w:lang w:val="fr-FR"/>
         </w:rPr>
-        <w:t xml:space="preserve"> Đỗ Văn Uy</w:t>
-      </w:r>
+        <w:t xml:space="preserve"> </w:t>
+      </w:r>
+      <w:proofErr w:type="spellStart"/>
+      <w:r>
+        <w:rPr>
+          <w:rFonts w:asciiTheme="majorHAnsi" w:eastAsia="Calibri" w:hAnsiTheme="majorHAnsi" w:cstheme="majorHAnsi"/>
+          <w:b/>
+          <w:sz w:val="28"/>
+          <w:szCs w:val="28"/>
+          <w:lang w:val="fr-FR"/>
+        </w:rPr>
+        <w:t>Đỗ</w:t>
+      </w:r>
+      <w:proofErr w:type="spellEnd"/>
+      <w:r>
+        <w:rPr>
+          <w:rFonts w:asciiTheme="majorHAnsi" w:eastAsia="Calibri" w:hAnsiTheme="majorHAnsi" w:cstheme="majorHAnsi"/>
+          <w:b/>
+          <w:sz w:val="28"/>
+          <w:szCs w:val="28"/>
+          <w:lang w:val="fr-FR"/>
+        </w:rPr>
+        <w:t xml:space="preserve"> </w:t>
+      </w:r>
+      <w:proofErr w:type="spellStart"/>
+      <w:r>
+        <w:rPr>
+          <w:rFonts w:asciiTheme="majorHAnsi" w:eastAsia="Calibri" w:hAnsiTheme="majorHAnsi" w:cstheme="majorHAnsi"/>
+          <w:b/>
+          <w:sz w:val="28"/>
+          <w:szCs w:val="28"/>
+          <w:lang w:val="fr-FR"/>
+        </w:rPr>
+        <w:t>Văn</w:t>
+      </w:r>
+      <w:proofErr w:type="spellEnd"/>
+      <w:r>
+        <w:rPr>
+          <w:rFonts w:asciiTheme="majorHAnsi" w:eastAsia="Calibri" w:hAnsiTheme="majorHAnsi" w:cstheme="majorHAnsi"/>
+          <w:b/>
+          <w:sz w:val="28"/>
+          <w:szCs w:val="28"/>
+          <w:lang w:val="fr-FR"/>
+        </w:rPr>
+        <w:t xml:space="preserve"> </w:t>
+      </w:r>
+      <w:proofErr w:type="spellStart"/>
+      <w:r>
+        <w:rPr>
+          <w:rFonts w:asciiTheme="majorHAnsi" w:eastAsia="Calibri" w:hAnsiTheme="majorHAnsi" w:cstheme="majorHAnsi"/>
+          <w:b/>
+          <w:sz w:val="28"/>
+          <w:szCs w:val="28"/>
+          <w:lang w:val="fr-FR"/>
+        </w:rPr>
+        <w:t>Uy</w:t>
+      </w:r>
+      <w:proofErr w:type="spellEnd"/>
       <w:r>
         <w:rPr>
           <w:rFonts w:asciiTheme="majorHAnsi" w:eastAsia="Calibri" w:hAnsiTheme="majorHAnsi" w:cstheme="majorHAnsi"/>
@@ -868,7 +1138,7 @@
     </w:p>
     <w:p>
       <w:pPr>
-        <w:pStyle w:val="uMucluc"/>
+        <w:pStyle w:val="TOCHeading"/>
         <w:jc w:val="center"/>
         <w:rPr>
           <w:rFonts w:cstheme="majorHAnsi"/>
@@ -889,7 +1159,7 @@
     </w:p>
     <w:p>
       <w:pPr>
-        <w:pStyle w:val="u1"/>
+        <w:pStyle w:val="Heading1"/>
         <w:numPr>
           <w:ilvl w:val="0"/>
           <w:numId w:val="19"/>
@@ -899,17 +1169,52 @@
           <w:lang w:val="en-US"/>
         </w:rPr>
       </w:pPr>
+      <w:proofErr w:type="spellStart"/>
       <w:r>
         <w:rPr>
           <w:lang w:val="en-US"/>
         </w:rPr>
-        <w:lastRenderedPageBreak/>
-        <w:t xml:space="preserve">Biểu đồ Usecase </w:t>
+        <w:t>Biểu</w:t>
+      </w:r>
+      <w:proofErr w:type="spellEnd"/>
+      <w:r>
+        <w:rPr>
+          <w:lang w:val="en-US"/>
+        </w:rPr>
+        <w:t xml:space="preserve"> </w:t>
+      </w:r>
+      <w:proofErr w:type="spellStart"/>
+      <w:r>
+        <w:rPr>
+          <w:lang w:val="en-US"/>
+        </w:rPr>
+        <w:t>đồ</w:t>
+      </w:r>
+      <w:proofErr w:type="spellEnd"/>
+      <w:r>
+        <w:rPr>
+          <w:lang w:val="en-US"/>
+        </w:rPr>
+        <w:t xml:space="preserve"> </w:t>
+      </w:r>
+      <w:proofErr w:type="spellStart"/>
+      <w:r>
+        <w:rPr>
+          <w:lang w:val="en-US"/>
+        </w:rPr>
+        <w:t>Usecase</w:t>
+      </w:r>
+      <w:proofErr w:type="spellEnd"/>
+      <w:r>
+        <w:rPr>
+          <w:lang w:val="en-US"/>
+        </w:rPr>
+        <w:t xml:space="preserve"> </w:t>
       </w:r>
     </w:p>
     <w:p>
       <w:pPr>
-        <w:pStyle w:val="u2"/>
+        <w:pStyle w:val="Heading2"/>
         <w:numPr>
           <w:ilvl w:val="1"/>
           <w:numId w:val="19"/>
@@ -918,12 +1223,70 @@
           <w:lang w:val="en-US"/>
         </w:rPr>
       </w:pPr>
+      <w:proofErr w:type="spellStart"/>
       <w:r>
         <w:rPr>
           <w:lang w:val="en-US"/>
         </w:rPr>
-        <w:t>Biểu đồ Usecase tổng quan</w:t>
-      </w:r>
+        <w:t>Biểu</w:t>
+      </w:r>
+      <w:proofErr w:type="spellEnd"/>
+      <w:r>
+        <w:rPr>
+          <w:lang w:val="en-US"/>
+        </w:rPr>
+        <w:t xml:space="preserve"> </w:t>
+      </w:r>
+      <w:proofErr w:type="spellStart"/>
+      <w:r>
+        <w:rPr>
+          <w:lang w:val="en-US"/>
+        </w:rPr>
+        <w:t>đồ</w:t>
+      </w:r>
+      <w:proofErr w:type="spellEnd"/>
+      <w:r>
+        <w:rPr>
+          <w:lang w:val="en-US"/>
+        </w:rPr>
+        <w:t xml:space="preserve"> </w:t>
+      </w:r>
+      <w:proofErr w:type="spellStart"/>
+      <w:r>
+        <w:rPr>
+          <w:lang w:val="en-US"/>
+        </w:rPr>
+        <w:t>Usecase</w:t>
+      </w:r>
+      <w:proofErr w:type="spellEnd"/>
+      <w:r>
+        <w:rPr>
+          <w:lang w:val="en-US"/>
+        </w:rPr>
+        <w:t xml:space="preserve"> </w:t>
+      </w:r>
+      <w:proofErr w:type="spellStart"/>
+      <w:r>
+        <w:rPr>
+          <w:lang w:val="en-US"/>
+        </w:rPr>
+        <w:t>tổng</w:t>
+      </w:r>
+      <w:proofErr w:type="spellEnd"/>
+      <w:r>
+        <w:rPr>
+          <w:lang w:val="en-US"/>
+        </w:rPr>
+        <w:t xml:space="preserve"> </w:t>
+      </w:r>
+      <w:proofErr w:type="spellStart"/>
+      <w:r>
+        <w:rPr>
+          <w:lang w:val="en-US"/>
+        </w:rPr>
+        <w:t>quan</w:t>
+      </w:r>
+      <w:proofErr w:type="spellEnd"/>
     </w:p>
     <w:p>
       <w:pPr>
@@ -996,7 +1359,7 @@
     </w:p>
     <w:p>
       <w:pPr>
-        <w:pStyle w:val="u2"/>
+        <w:pStyle w:val="Heading2"/>
         <w:numPr>
           <w:ilvl w:val="1"/>
           <w:numId w:val="19"/>
@@ -1005,16 +1368,116 @@
           <w:lang w:val="en-US"/>
         </w:rPr>
       </w:pPr>
+      <w:proofErr w:type="spellStart"/>
       <w:r>
         <w:rPr>
           <w:lang w:val="en-US"/>
         </w:rPr>
-        <w:t>Phân rã Usecase Operate File</w:t>
+        <w:lastRenderedPageBreak/>
+        <w:t>Phân</w:t>
+      </w:r>
+      <w:proofErr w:type="spellEnd"/>
+      <w:r>
+        <w:rPr>
+          <w:lang w:val="en-US"/>
+        </w:rPr>
+        <w:t xml:space="preserve"> </w:t>
+      </w:r>
+      <w:proofErr w:type="spellStart"/>
+      <w:r>
+        <w:rPr>
+          <w:lang w:val="en-US"/>
+        </w:rPr>
+        <w:t>rã</w:t>
+      </w:r>
+      <w:proofErr w:type="spellEnd"/>
+      <w:r>
+        <w:rPr>
+          <w:lang w:val="en-US"/>
+        </w:rPr>
+        <w:t xml:space="preserve"> </w:t>
+      </w:r>
+      <w:proofErr w:type="spellStart"/>
+      <w:r>
+        <w:rPr>
+          <w:lang w:val="en-US"/>
+        </w:rPr>
+        <w:t>Usecase</w:t>
+      </w:r>
+      <w:proofErr w:type="spellEnd"/>
+      <w:r>
+        <w:rPr>
+          <w:lang w:val="en-US"/>
+        </w:rPr>
+        <w:t xml:space="preserve"> Operate File</w:t>
       </w:r>
     </w:p>
     <w:p>
       <w:pPr>
-        <w:pStyle w:val="u2"/>
+        <w:rPr>
+          <w:lang w:val="en-US"/>
+        </w:rPr>
+      </w:pPr>
+      <w:r>
+        <w:rPr>
+          <w:noProof/>
+          <w:lang w:val="en-US"/>
+        </w:rPr>
+        <w:drawing>
+          <wp:inline distT="0" distB="0" distL="0" distR="0" wp14:anchorId="0D672D8A" wp14:editId="76D567DC">
+            <wp:extent cx="5731510" cy="3763238"/>
+            <wp:effectExtent l="0" t="0" r="2540" b="8890"/>
+            <wp:docPr id="2" name="Picture 2" descr="C:\Users\My laptop\Downloads\BTL20211-Phân ra Usecase Operate file.drawio.png"/>
+            <wp:cNvGraphicFramePr>
+              <a:graphicFrameLocks xmlns:a="http://schemas.openxmlformats.org/drawingml/2006/main" noChangeAspect="1"/>
+            </wp:cNvGraphicFramePr>
+            <a:graphic xmlns:a="http://schemas.openxmlformats.org/drawingml/2006/main">
+              <a:graphicData uri="http://schemas.openxmlformats.org/drawingml/2006/picture">
+                <pic:pic xmlns:pic="http://schemas.openxmlformats.org/drawingml/2006/picture">
+                  <pic:nvPicPr>
+                    <pic:cNvPr id="0" name="Picture 1" descr="C:\Users\My laptop\Downloads\BTL20211-Phân ra Usecase Operate file.drawio.png"/>
+                    <pic:cNvPicPr>
+                      <a:picLocks noChangeAspect="1" noChangeArrowheads="1"/>
+                    </pic:cNvPicPr>
+                  </pic:nvPicPr>
+                  <pic:blipFill>
+                    <a:blip r:embed="rId9">
+                      <a:extLst>
+                        <a:ext uri="{28A0092B-C50C-407E-A947-70E740481C1C}">
+                          <a14:useLocalDpi xmlns:a14="http://schemas.microsoft.com/office/drawing/2010/main" val="0"/>
+                        </a:ext>
+                      </a:extLst>
+                    </a:blip>
+                    <a:srcRect/>
+                    <a:stretch>
+                      <a:fillRect/>
+                    </a:stretch>
+                  </pic:blipFill>
+                  <pic:spPr bwMode="auto">
+                    <a:xfrm>
+                      <a:off x="0" y="0"/>
+                      <a:ext cx="5731510" cy="3763238"/>
+                    </a:xfrm>
+                    <a:prstGeom prst="rect">
+                      <a:avLst/>
+                    </a:prstGeom>
+                    <a:noFill/>
+                    <a:ln>
+                      <a:noFill/>
+                    </a:ln>
+                  </pic:spPr>
+                </pic:pic>
+              </a:graphicData>
+            </a:graphic>
+          </wp:inline>
+        </w:drawing>
+      </w:r>
+      <w:bookmarkStart w:id="0" w:name="_GoBack"/>
+      <w:bookmarkEnd w:id="0"/>
+    </w:p>
+    <w:p>
+      <w:pPr>
+        <w:pStyle w:val="Heading2"/>
         <w:numPr>
           <w:ilvl w:val="1"/>
           <w:numId w:val="19"/>
@@ -1023,11 +1486,47 @@
           <w:lang w:val="en-US"/>
         </w:rPr>
       </w:pPr>
+      <w:proofErr w:type="spellStart"/>
       <w:r>
         <w:rPr>
           <w:lang w:val="en-US"/>
         </w:rPr>
-        <w:t>Phân ra Usecase Operate Directory</w:t>
+        <w:t>Phân</w:t>
+      </w:r>
+      <w:proofErr w:type="spellEnd"/>
+      <w:r>
+        <w:rPr>
+          <w:lang w:val="en-US"/>
+        </w:rPr>
+        <w:t xml:space="preserve"> </w:t>
+      </w:r>
+      <w:proofErr w:type="spellStart"/>
+      <w:r>
+        <w:rPr>
+          <w:lang w:val="en-US"/>
+        </w:rPr>
+        <w:t>ra</w:t>
+      </w:r>
+      <w:proofErr w:type="spellEnd"/>
+      <w:r>
+        <w:rPr>
+          <w:lang w:val="en-US"/>
+        </w:rPr>
+        <w:t xml:space="preserve"> </w:t>
+      </w:r>
+      <w:proofErr w:type="spellStart"/>
+      <w:r>
+        <w:rPr>
+          <w:lang w:val="en-US"/>
+        </w:rPr>
+        <w:t>Usecase</w:t>
+      </w:r>
+      <w:proofErr w:type="spellEnd"/>
+      <w:r>
+        <w:rPr>
+          <w:lang w:val="en-US"/>
+        </w:rPr>
+        <w:t xml:space="preserve"> Operate Directory</w:t>
       </w:r>
     </w:p>
     <w:p>
@@ -1049,8 +1548,8 @@
 </file>
 
 <file path=word/numbering.xml><?xml version="1.0" encoding="utf-8"?>
-<w:numbering xmlns:wpc="http://schemas.microsoft.com/office/word/2010/wordprocessingCanvas" xmlns:cx="http://schemas.microsoft.com/office/drawing/2014/chartex" xmlns:cx1="http://schemas.microsoft.com/office/drawing/2015/9/8/chartex" xmlns:cx2="http://schemas.microsoft.com/office/drawing/2015/10/21/chartex" xmlns:cx3="http://schemas.microsoft.com/office/drawing/2016/5/9/chartex" xmlns:cx4="http://schemas.microsoft.com/office/drawing/2016/5/10/chartex" xmlns:cx5="http://schemas.microsoft.com/office/drawing/2016/5/11/chartex" xmlns:cx6="http://schemas.microsoft.com/office/drawing/2016/5/12/chartex" xmlns:cx7="http://schemas.microsoft.com/office/drawing/2016/5/13/chartex" xmlns:cx8="http://schemas.microsoft.com/office/drawing/2016/5/14/chartex" xmlns:mc="http://schemas.openxmlformats.org/markup-compatibility/2006" xmlns:aink="http://schemas.microsoft.com/office/drawing/2016/ink" xmlns:am3d="http://schemas.microsoft.com/office/drawing/2017/model3d" xmlns:o="urn:schemas-microsoft-com:office:office" xmlns:r="http://schemas.openxmlformats.org/officeDocument/2006/relationships" xmlns:m="http://schemas.openxmlformats.org/officeDocument/2006/math" xmlns:v="urn:schemas-microsoft-com:vml" xmlns:wp14="http://schemas.microsoft.com/office/word/2010/wordprocessingDrawing" xmlns:wp="http://schemas.openxmlformats.org/drawingml/2006/wordprocessingDrawing" xmlns:w10="urn:schemas-microsoft-com:office:word" xmlns:w="http://schemas.openxmlformats.org/wordprocessingml/2006/main" xmlns:w14="http://schemas.microsoft.com/office/word/2010/wordml" xmlns:w15="http://schemas.microsoft.com/office/word/2012/wordml" xmlns:w16cex="http://schemas.microsoft.com/office/word/2018/wordml/cex" xmlns:w16cid="http://schemas.microsoft.com/office/word/2016/wordml/cid" xmlns:w16="http://schemas.microsoft.com/office/word/2018/wordml" xmlns:w16sdtdh="http://schemas.microsoft.com/office/word/2020/wordml/sdtdatahash" xmlns:w16se="http://schemas.microsoft.com/office/word/2015/wordml/symex" xmlns:wpg="http://schemas.microsoft.com/office/word/2010/wordprocessingGroup" xmlns:wpi="http://schemas.microsoft.com/office/word/2010/wordprocessingInk" xmlns:wne="http://schemas.microsoft.com/office/word/2006/wordml" xmlns:wps="http://schemas.microsoft.com/office/word/2010/wordprocessingShape" mc:Ignorable="w14 w15 w16se w16cid w16 w16cex w16sdtdh wp14">
-  <w:abstractNum w:abstractNumId="0" w15:restartNumberingAfterBreak="0">
+<w:numbering xmlns:wpc="http://schemas.microsoft.com/office/word/2010/wordprocessingCanvas" xmlns:mc="http://schemas.openxmlformats.org/markup-compatibility/2006" xmlns:o="urn:schemas-microsoft-com:office:office" xmlns:r="http://schemas.openxmlformats.org/officeDocument/2006/relationships" xmlns:m="http://schemas.openxmlformats.org/officeDocument/2006/math" xmlns:v="urn:schemas-microsoft-com:vml" xmlns:wp14="http://schemas.microsoft.com/office/word/2010/wordprocessingDrawing" xmlns:wp="http://schemas.openxmlformats.org/drawingml/2006/wordprocessingDrawing" xmlns:w10="urn:schemas-microsoft-com:office:word" xmlns:w="http://schemas.openxmlformats.org/wordprocessingml/2006/main" xmlns:w14="http://schemas.microsoft.com/office/word/2010/wordml" xmlns:w15="http://schemas.microsoft.com/office/word/2012/wordml" xmlns:wpg="http://schemas.microsoft.com/office/word/2010/wordprocessingGroup" xmlns:wpi="http://schemas.microsoft.com/office/word/2010/wordprocessingInk" xmlns:wne="http://schemas.microsoft.com/office/word/2006/wordml" xmlns:wps="http://schemas.microsoft.com/office/word/2010/wordprocessingShape" mc:Ignorable="w14 w15 wp14">
+  <w:abstractNum w:abstractNumId="0">
     <w:nsid w:val="09367EBF"/>
     <w:multiLevelType w:val="hybridMultilevel"/>
     <w:tmpl w:val="2FE0EA5C"/>
@@ -1163,7 +1662,7 @@
       </w:rPr>
     </w:lvl>
   </w:abstractNum>
-  <w:abstractNum w:abstractNumId="1" w15:restartNumberingAfterBreak="0">
+  <w:abstractNum w:abstractNumId="1">
     <w:nsid w:val="0A5E57DD"/>
     <w:multiLevelType w:val="hybridMultilevel"/>
     <w:tmpl w:val="0E704D30"/>
@@ -1276,7 +1775,7 @@
       </w:rPr>
     </w:lvl>
   </w:abstractNum>
-  <w:abstractNum w:abstractNumId="2" w15:restartNumberingAfterBreak="0">
+  <w:abstractNum w:abstractNumId="2">
     <w:nsid w:val="0D16280B"/>
     <w:multiLevelType w:val="hybridMultilevel"/>
     <w:tmpl w:val="7F3A4210"/>
@@ -1365,7 +1864,7 @@
       </w:pPr>
     </w:lvl>
   </w:abstractNum>
-  <w:abstractNum w:abstractNumId="3" w15:restartNumberingAfterBreak="0">
+  <w:abstractNum w:abstractNumId="3">
     <w:nsid w:val="10D20577"/>
     <w:multiLevelType w:val="hybridMultilevel"/>
     <w:tmpl w:val="DBAAAB58"/>
@@ -1478,7 +1977,7 @@
       </w:rPr>
     </w:lvl>
   </w:abstractNum>
-  <w:abstractNum w:abstractNumId="4" w15:restartNumberingAfterBreak="0">
+  <w:abstractNum w:abstractNumId="4">
     <w:nsid w:val="148F67DD"/>
     <w:multiLevelType w:val="hybridMultilevel"/>
     <w:tmpl w:val="9464425A"/>
@@ -1617,7 +2116,7 @@
       </w:rPr>
     </w:lvl>
   </w:abstractNum>
-  <w:abstractNum w:abstractNumId="5" w15:restartNumberingAfterBreak="0">
+  <w:abstractNum w:abstractNumId="5">
     <w:nsid w:val="1E765924"/>
     <w:multiLevelType w:val="hybridMultilevel"/>
     <w:tmpl w:val="0F2EBC5E"/>
@@ -1729,7 +2228,7 @@
       </w:rPr>
     </w:lvl>
   </w:abstractNum>
-  <w:abstractNum w:abstractNumId="6" w15:restartNumberingAfterBreak="0">
+  <w:abstractNum w:abstractNumId="6">
     <w:nsid w:val="27AB7B6E"/>
     <w:multiLevelType w:val="multilevel"/>
     <w:tmpl w:val="188C1558"/>
@@ -1850,7 +2349,7 @@
       </w:rPr>
     </w:lvl>
   </w:abstractNum>
-  <w:abstractNum w:abstractNumId="7" w15:restartNumberingAfterBreak="0">
+  <w:abstractNum w:abstractNumId="7">
     <w:nsid w:val="2BC550CF"/>
     <w:multiLevelType w:val="hybridMultilevel"/>
     <w:tmpl w:val="9342C37A"/>
@@ -1963,7 +2462,7 @@
       </w:pPr>
     </w:lvl>
   </w:abstractNum>
-  <w:abstractNum w:abstractNumId="8" w15:restartNumberingAfterBreak="0">
+  <w:abstractNum w:abstractNumId="8">
     <w:nsid w:val="3F64162E"/>
     <w:multiLevelType w:val="hybridMultilevel"/>
     <w:tmpl w:val="1E924CFA"/>
@@ -2103,7 +2602,7 @@
       </w:rPr>
     </w:lvl>
   </w:abstractNum>
-  <w:abstractNum w:abstractNumId="9" w15:restartNumberingAfterBreak="0">
+  <w:abstractNum w:abstractNumId="9">
     <w:nsid w:val="3FD937B1"/>
     <w:multiLevelType w:val="hybridMultilevel"/>
     <w:tmpl w:val="9F725DBC"/>
@@ -2192,7 +2691,7 @@
       </w:pPr>
     </w:lvl>
   </w:abstractNum>
-  <w:abstractNum w:abstractNumId="10" w15:restartNumberingAfterBreak="0">
+  <w:abstractNum w:abstractNumId="10">
     <w:nsid w:val="460B4D66"/>
     <w:multiLevelType w:val="hybridMultilevel"/>
     <w:tmpl w:val="353A43F0"/>
@@ -2331,7 +2830,7 @@
       </w:rPr>
     </w:lvl>
   </w:abstractNum>
-  <w:abstractNum w:abstractNumId="11" w15:restartNumberingAfterBreak="0">
+  <w:abstractNum w:abstractNumId="11">
     <w:nsid w:val="48E6573A"/>
     <w:multiLevelType w:val="hybridMultilevel"/>
     <w:tmpl w:val="257C483C"/>
@@ -2471,7 +2970,7 @@
       </w:rPr>
     </w:lvl>
   </w:abstractNum>
-  <w:abstractNum w:abstractNumId="12" w15:restartNumberingAfterBreak="0">
+  <w:abstractNum w:abstractNumId="12">
     <w:nsid w:val="53411CBC"/>
     <w:multiLevelType w:val="hybridMultilevel"/>
     <w:tmpl w:val="0F163614"/>
@@ -2611,7 +3110,7 @@
       </w:rPr>
     </w:lvl>
   </w:abstractNum>
-  <w:abstractNum w:abstractNumId="13" w15:restartNumberingAfterBreak="0">
+  <w:abstractNum w:abstractNumId="13">
     <w:nsid w:val="5D387E59"/>
     <w:multiLevelType w:val="multilevel"/>
     <w:tmpl w:val="9EF0E66E"/>
@@ -2732,7 +3231,7 @@
       </w:rPr>
     </w:lvl>
   </w:abstractNum>
-  <w:abstractNum w:abstractNumId="14" w15:restartNumberingAfterBreak="0">
+  <w:abstractNum w:abstractNumId="14">
     <w:nsid w:val="5E732891"/>
     <w:multiLevelType w:val="hybridMultilevel"/>
     <w:tmpl w:val="E5963D4E"/>
@@ -2872,7 +3371,7 @@
       </w:rPr>
     </w:lvl>
   </w:abstractNum>
-  <w:abstractNum w:abstractNumId="15" w15:restartNumberingAfterBreak="0">
+  <w:abstractNum w:abstractNumId="15">
     <w:nsid w:val="64AE4476"/>
     <w:multiLevelType w:val="hybridMultilevel"/>
     <w:tmpl w:val="27983694"/>
@@ -3011,7 +3510,7 @@
       </w:rPr>
     </w:lvl>
   </w:abstractNum>
-  <w:abstractNum w:abstractNumId="16" w15:restartNumberingAfterBreak="0">
+  <w:abstractNum w:abstractNumId="16">
     <w:nsid w:val="6E742A36"/>
     <w:multiLevelType w:val="hybridMultilevel"/>
     <w:tmpl w:val="19A88BD4"/>
@@ -3151,7 +3650,7 @@
       </w:rPr>
     </w:lvl>
   </w:abstractNum>
-  <w:abstractNum w:abstractNumId="17" w15:restartNumberingAfterBreak="0">
+  <w:abstractNum w:abstractNumId="17">
     <w:nsid w:val="6EC36C5E"/>
     <w:multiLevelType w:val="hybridMultilevel"/>
     <w:tmpl w:val="45DA0BB8"/>
@@ -3264,7 +3763,7 @@
       </w:rPr>
     </w:lvl>
   </w:abstractNum>
-  <w:abstractNum w:abstractNumId="18" w15:restartNumberingAfterBreak="0">
+  <w:abstractNum w:abstractNumId="18">
     <w:nsid w:val="7AFD01A3"/>
     <w:multiLevelType w:val="hybridMultilevel"/>
     <w:tmpl w:val="179E7868"/>
@@ -3353,7 +3852,7 @@
       </w:pPr>
     </w:lvl>
   </w:abstractNum>
-  <w:abstractNum w:abstractNumId="19" w15:restartNumberingAfterBreak="0">
+  <w:abstractNum w:abstractNumId="19">
     <w:nsid w:val="7F744BEC"/>
     <w:multiLevelType w:val="hybridMultilevel"/>
     <w:tmpl w:val="10CE0A78"/>
@@ -3560,7 +4059,7 @@
 </file>
 
 <file path=word/styles.xml><?xml version="1.0" encoding="utf-8"?>
-<w:styles xmlns:mc="http://schemas.openxmlformats.org/markup-compatibility/2006" xmlns:r="http://schemas.openxmlformats.org/officeDocument/2006/relationships" xmlns:w="http://schemas.openxmlformats.org/wordprocessingml/2006/main" xmlns:w14="http://schemas.microsoft.com/office/word/2010/wordml" xmlns:w15="http://schemas.microsoft.com/office/word/2012/wordml" xmlns:w16cex="http://schemas.microsoft.com/office/word/2018/wordml/cex" xmlns:w16cid="http://schemas.microsoft.com/office/word/2016/wordml/cid" xmlns:w16="http://schemas.microsoft.com/office/word/2018/wordml" xmlns:w16sdtdh="http://schemas.microsoft.com/office/word/2020/wordml/sdtdatahash" xmlns:w16se="http://schemas.microsoft.com/office/word/2015/wordml/symex" mc:Ignorable="w14 w15 w16se w16cid w16 w16cex w16sdtdh">
+<w:styles xmlns:mc="http://schemas.openxmlformats.org/markup-compatibility/2006" xmlns:r="http://schemas.openxmlformats.org/officeDocument/2006/relationships" xmlns:w="http://schemas.openxmlformats.org/wordprocessingml/2006/main" xmlns:w14="http://schemas.microsoft.com/office/word/2010/wordml" xmlns:w15="http://schemas.microsoft.com/office/word/2012/wordml" mc:Ignorable="w14 w15">
   <w:docDefaults>
     <w:rPrDefault>
       <w:rPr>
@@ -3576,7 +4075,7 @@
       </w:pPr>
     </w:pPrDefault>
   </w:docDefaults>
-  <w:latentStyles w:defLockedState="0" w:defUIPriority="99" w:defSemiHidden="0" w:defUnhideWhenUsed="0" w:defQFormat="0" w:count="376">
+  <w:latentStyles w:defLockedState="0" w:defUIPriority="99" w:defSemiHidden="0" w:defUnhideWhenUsed="0" w:defQFormat="0" w:count="371">
     <w:lsdException w:name="Normal" w:uiPriority="0" w:qFormat="1"/>
     <w:lsdException w:name="heading 1" w:uiPriority="9" w:qFormat="1"/>
     <w:lsdException w:name="heading 2" w:semiHidden="1" w:uiPriority="9" w:unhideWhenUsed="1" w:qFormat="1"/>
@@ -3948,21 +4447,16 @@
     <w:lsdException w:name="List Table 5 Dark Accent 6" w:uiPriority="50"/>
     <w:lsdException w:name="List Table 6 Colorful Accent 6" w:uiPriority="51"/>
     <w:lsdException w:name="List Table 7 Colorful Accent 6" w:uiPriority="52"/>
-    <w:lsdException w:name="Mention" w:semiHidden="1" w:unhideWhenUsed="1"/>
-    <w:lsdException w:name="Smart Hyperlink" w:semiHidden="1" w:unhideWhenUsed="1"/>
-    <w:lsdException w:name="Hashtag" w:semiHidden="1" w:unhideWhenUsed="1"/>
-    <w:lsdException w:name="Unresolved Mention" w:semiHidden="1" w:unhideWhenUsed="1"/>
-    <w:lsdException w:name="Smart Link" w:semiHidden="1" w:unhideWhenUsed="1"/>
   </w:latentStyles>
-  <w:style w:type="paragraph" w:default="1" w:styleId="Binhthng">
+  <w:style w:type="paragraph" w:default="1" w:styleId="Normal">
     <w:name w:val="Normal"/>
     <w:qFormat/>
   </w:style>
-  <w:style w:type="paragraph" w:styleId="u1">
+  <w:style w:type="paragraph" w:styleId="Heading1">
     <w:name w:val="heading 1"/>
-    <w:basedOn w:val="Binhthng"/>
-    <w:next w:val="Binhthng"/>
-    <w:link w:val="u1Char"/>
+    <w:basedOn w:val="Normal"/>
+    <w:next w:val="Normal"/>
+    <w:link w:val="Heading1Char"/>
     <w:uiPriority w:val="9"/>
     <w:qFormat/>
     <w:rsid w:val="00001C7A"/>
@@ -3980,11 +4474,11 @@
       <w:szCs w:val="32"/>
     </w:rPr>
   </w:style>
-  <w:style w:type="paragraph" w:styleId="u2">
+  <w:style w:type="paragraph" w:styleId="Heading2">
     <w:name w:val="heading 2"/>
-    <w:basedOn w:val="Binhthng"/>
-    <w:next w:val="Binhthng"/>
-    <w:link w:val="u2Char"/>
+    <w:basedOn w:val="Normal"/>
+    <w:next w:val="Normal"/>
+    <w:link w:val="Heading2Char"/>
     <w:uiPriority w:val="9"/>
     <w:unhideWhenUsed/>
     <w:qFormat/>
@@ -4002,11 +4496,11 @@
       <w:szCs w:val="26"/>
     </w:rPr>
   </w:style>
-  <w:style w:type="paragraph" w:styleId="u3">
+  <w:style w:type="paragraph" w:styleId="Heading3">
     <w:name w:val="heading 3"/>
-    <w:basedOn w:val="Binhthng"/>
-    <w:next w:val="Binhthng"/>
-    <w:link w:val="u3Char"/>
+    <w:basedOn w:val="Normal"/>
+    <w:next w:val="Normal"/>
+    <w:link w:val="Heading3Char"/>
     <w:uiPriority w:val="9"/>
     <w:unhideWhenUsed/>
     <w:qFormat/>
@@ -4025,11 +4519,11 @@
       <w:szCs w:val="24"/>
     </w:rPr>
   </w:style>
-  <w:style w:type="paragraph" w:styleId="u4">
+  <w:style w:type="paragraph" w:styleId="Heading4">
     <w:name w:val="heading 4"/>
-    <w:basedOn w:val="Binhthng"/>
-    <w:next w:val="Binhthng"/>
-    <w:link w:val="u4Char"/>
+    <w:basedOn w:val="Normal"/>
+    <w:next w:val="Normal"/>
+    <w:link w:val="Heading4Char"/>
     <w:uiPriority w:val="9"/>
     <w:unhideWhenUsed/>
     <w:qFormat/>
@@ -4047,13 +4541,13 @@
       <w:sz w:val="24"/>
     </w:rPr>
   </w:style>
-  <w:style w:type="character" w:default="1" w:styleId="Phngmcinhcuaoanvn">
+  <w:style w:type="character" w:default="1" w:styleId="DefaultParagraphFont">
     <w:name w:val="Default Paragraph Font"/>
     <w:uiPriority w:val="1"/>
     <w:semiHidden/>
     <w:unhideWhenUsed/>
   </w:style>
-  <w:style w:type="table" w:default="1" w:styleId="BangThngthng">
+  <w:style w:type="table" w:default="1" w:styleId="TableNormal">
     <w:name w:val="Normal Table"/>
     <w:uiPriority w:val="99"/>
     <w:semiHidden/>
@@ -4068,15 +4562,15 @@
       </w:tblCellMar>
     </w:tblPr>
   </w:style>
-  <w:style w:type="numbering" w:default="1" w:styleId="Khngco">
+  <w:style w:type="numbering" w:default="1" w:styleId="NoList">
     <w:name w:val="No List"/>
     <w:uiPriority w:val="99"/>
     <w:semiHidden/>
     <w:unhideWhenUsed/>
   </w:style>
-  <w:style w:type="table" w:styleId="LiBang">
+  <w:style w:type="table" w:styleId="TableGrid">
     <w:name w:val="Table Grid"/>
-    <w:basedOn w:val="BangThngthng"/>
+    <w:basedOn w:val="TableNormal"/>
     <w:uiPriority w:val="39"/>
     <w:rsid w:val="00F13351"/>
     <w:pPr>
@@ -4086,6 +4580,7 @@
       <w:lang w:val="en-US"/>
     </w:rPr>
     <w:tblPr>
+      <w:tblInd w:w="0" w:type="dxa"/>
       <w:tblBorders>
         <w:top w:val="single" w:sz="4" w:space="0" w:color="auto"/>
         <w:left w:val="single" w:sz="4" w:space="0" w:color="auto"/>
@@ -4094,12 +4589,18 @@
         <w:insideH w:val="single" w:sz="4" w:space="0" w:color="auto"/>
         <w:insideV w:val="single" w:sz="4" w:space="0" w:color="auto"/>
       </w:tblBorders>
+      <w:tblCellMar>
+        <w:top w:w="0" w:type="dxa"/>
+        <w:left w:w="108" w:type="dxa"/>
+        <w:bottom w:w="0" w:type="dxa"/>
+        <w:right w:w="108" w:type="dxa"/>
+      </w:tblCellMar>
     </w:tblPr>
   </w:style>
-  <w:style w:type="character" w:customStyle="1" w:styleId="u1Char">
-    <w:name w:val="Đầu đề 1 Char"/>
-    <w:basedOn w:val="Phngmcinhcuaoanvn"/>
-    <w:link w:val="u1"/>
+  <w:style w:type="character" w:customStyle="1" w:styleId="Heading1Char">
+    <w:name w:val="Heading 1 Char"/>
+    <w:basedOn w:val="DefaultParagraphFont"/>
+    <w:link w:val="Heading1"/>
     <w:uiPriority w:val="9"/>
     <w:rsid w:val="00001C7A"/>
     <w:rPr>
@@ -4110,10 +4611,10 @@
       <w:szCs w:val="32"/>
     </w:rPr>
   </w:style>
-  <w:style w:type="character" w:customStyle="1" w:styleId="u2Char">
-    <w:name w:val="Đầu đề 2 Char"/>
-    <w:basedOn w:val="Phngmcinhcuaoanvn"/>
-    <w:link w:val="u2"/>
+  <w:style w:type="character" w:customStyle="1" w:styleId="Heading2Char">
+    <w:name w:val="Heading 2 Char"/>
+    <w:basedOn w:val="DefaultParagraphFont"/>
+    <w:link w:val="Heading2"/>
     <w:uiPriority w:val="9"/>
     <w:rsid w:val="00001C7A"/>
     <w:rPr>
@@ -4123,10 +4624,10 @@
       <w:szCs w:val="26"/>
     </w:rPr>
   </w:style>
-  <w:style w:type="character" w:customStyle="1" w:styleId="u3Char">
-    <w:name w:val="Đầu đề 3 Char"/>
-    <w:basedOn w:val="Phngmcinhcuaoanvn"/>
-    <w:link w:val="u3"/>
+  <w:style w:type="character" w:customStyle="1" w:styleId="Heading3Char">
+    <w:name w:val="Heading 3 Char"/>
+    <w:basedOn w:val="DefaultParagraphFont"/>
+    <w:link w:val="Heading3"/>
     <w:uiPriority w:val="9"/>
     <w:rsid w:val="00001C7A"/>
     <w:rPr>
@@ -4137,10 +4638,10 @@
       <w:szCs w:val="24"/>
     </w:rPr>
   </w:style>
-  <w:style w:type="character" w:customStyle="1" w:styleId="u4Char">
-    <w:name w:val="Đầu đề 4 Char"/>
-    <w:basedOn w:val="Phngmcinhcuaoanvn"/>
-    <w:link w:val="u4"/>
+  <w:style w:type="character" w:customStyle="1" w:styleId="Heading4Char">
+    <w:name w:val="Heading 4 Char"/>
+    <w:basedOn w:val="DefaultParagraphFont"/>
+    <w:link w:val="Heading4"/>
     <w:uiPriority w:val="9"/>
     <w:rsid w:val="00001C7A"/>
     <w:rPr>
@@ -4150,10 +4651,10 @@
       <w:sz w:val="24"/>
     </w:rPr>
   </w:style>
-  <w:style w:type="paragraph" w:styleId="utrang">
+  <w:style w:type="paragraph" w:styleId="Header">
     <w:name w:val="header"/>
-    <w:basedOn w:val="Binhthng"/>
-    <w:link w:val="utrangChar"/>
+    <w:basedOn w:val="Normal"/>
+    <w:link w:val="HeaderChar"/>
     <w:uiPriority w:val="99"/>
     <w:unhideWhenUsed/>
     <w:rsid w:val="00001C7A"/>
@@ -4169,10 +4670,10 @@
       <w:sz w:val="24"/>
     </w:rPr>
   </w:style>
-  <w:style w:type="character" w:customStyle="1" w:styleId="utrangChar">
-    <w:name w:val="Đầu trang Char"/>
-    <w:basedOn w:val="Phngmcinhcuaoanvn"/>
-    <w:link w:val="utrang"/>
+  <w:style w:type="character" w:customStyle="1" w:styleId="HeaderChar">
+    <w:name w:val="Header Char"/>
+    <w:basedOn w:val="DefaultParagraphFont"/>
+    <w:link w:val="Header"/>
     <w:uiPriority w:val="99"/>
     <w:rsid w:val="00001C7A"/>
     <w:rPr>
@@ -4180,10 +4681,10 @@
       <w:sz w:val="24"/>
     </w:rPr>
   </w:style>
-  <w:style w:type="paragraph" w:styleId="Chntrang">
+  <w:style w:type="paragraph" w:styleId="Footer">
     <w:name w:val="footer"/>
-    <w:basedOn w:val="Binhthng"/>
-    <w:link w:val="ChntrangChar"/>
+    <w:basedOn w:val="Normal"/>
+    <w:link w:val="FooterChar"/>
     <w:uiPriority w:val="99"/>
     <w:unhideWhenUsed/>
     <w:rsid w:val="00001C7A"/>
@@ -4199,10 +4700,10 @@
       <w:sz w:val="24"/>
     </w:rPr>
   </w:style>
-  <w:style w:type="character" w:customStyle="1" w:styleId="ChntrangChar">
-    <w:name w:val="Chân trang Char"/>
-    <w:basedOn w:val="Phngmcinhcuaoanvn"/>
-    <w:link w:val="Chntrang"/>
+  <w:style w:type="character" w:customStyle="1" w:styleId="FooterChar">
+    <w:name w:val="Footer Char"/>
+    <w:basedOn w:val="DefaultParagraphFont"/>
+    <w:link w:val="Footer"/>
     <w:uiPriority w:val="99"/>
     <w:rsid w:val="00001C7A"/>
     <w:rPr>
@@ -4210,9 +4711,9 @@
       <w:sz w:val="24"/>
     </w:rPr>
   </w:style>
-  <w:style w:type="paragraph" w:styleId="oancuaDanhsach">
+  <w:style w:type="paragraph" w:styleId="ListParagraph">
     <w:name w:val="List Paragraph"/>
-    <w:basedOn w:val="Binhthng"/>
+    <w:basedOn w:val="Normal"/>
     <w:uiPriority w:val="34"/>
     <w:qFormat/>
     <w:rsid w:val="00001C7A"/>
@@ -4225,9 +4726,9 @@
       <w:sz w:val="24"/>
     </w:rPr>
   </w:style>
-  <w:style w:type="character" w:styleId="ThamchiuChuthich">
+  <w:style w:type="character" w:styleId="CommentReference">
     <w:name w:val="annotation reference"/>
-    <w:basedOn w:val="Phngmcinhcuaoanvn"/>
+    <w:basedOn w:val="DefaultParagraphFont"/>
     <w:uiPriority w:val="99"/>
     <w:semiHidden/>
     <w:unhideWhenUsed/>
@@ -4237,10 +4738,10 @@
       <w:szCs w:val="16"/>
     </w:rPr>
   </w:style>
-  <w:style w:type="paragraph" w:styleId="VnbanChuthich">
+  <w:style w:type="paragraph" w:styleId="CommentText">
     <w:name w:val="annotation text"/>
-    <w:basedOn w:val="Binhthng"/>
-    <w:link w:val="VnbanChuthichChar"/>
+    <w:basedOn w:val="Normal"/>
+    <w:link w:val="CommentTextChar"/>
     <w:uiPriority w:val="99"/>
     <w:semiHidden/>
     <w:unhideWhenUsed/>
@@ -4254,10 +4755,10 @@
       <w:szCs w:val="20"/>
     </w:rPr>
   </w:style>
-  <w:style w:type="character" w:customStyle="1" w:styleId="VnbanChuthichChar">
-    <w:name w:val="Văn bản Chú thích Char"/>
-    <w:basedOn w:val="Phngmcinhcuaoanvn"/>
-    <w:link w:val="VnbanChuthich"/>
+  <w:style w:type="character" w:customStyle="1" w:styleId="CommentTextChar">
+    <w:name w:val="Comment Text Char"/>
+    <w:basedOn w:val="DefaultParagraphFont"/>
+    <w:link w:val="CommentText"/>
     <w:uiPriority w:val="99"/>
     <w:semiHidden/>
     <w:rsid w:val="00001C7A"/>
@@ -4267,11 +4768,11 @@
       <w:szCs w:val="20"/>
     </w:rPr>
   </w:style>
-  <w:style w:type="paragraph" w:styleId="ChuChuthich">
+  <w:style w:type="paragraph" w:styleId="CommentSubject">
     <w:name w:val="annotation subject"/>
-    <w:basedOn w:val="VnbanChuthich"/>
-    <w:next w:val="VnbanChuthich"/>
-    <w:link w:val="ChuChuthichChar"/>
+    <w:basedOn w:val="CommentText"/>
+    <w:next w:val="CommentText"/>
+    <w:link w:val="CommentSubjectChar"/>
     <w:uiPriority w:val="99"/>
     <w:semiHidden/>
     <w:unhideWhenUsed/>
@@ -4281,10 +4782,10 @@
       <w:bCs/>
     </w:rPr>
   </w:style>
-  <w:style w:type="character" w:customStyle="1" w:styleId="ChuChuthichChar">
-    <w:name w:val="Chủ đề Chú thích Char"/>
-    <w:basedOn w:val="VnbanChuthichChar"/>
-    <w:link w:val="ChuChuthich"/>
+  <w:style w:type="character" w:customStyle="1" w:styleId="CommentSubjectChar">
+    <w:name w:val="Comment Subject Char"/>
+    <w:basedOn w:val="CommentTextChar"/>
+    <w:link w:val="CommentSubject"/>
     <w:uiPriority w:val="99"/>
     <w:semiHidden/>
     <w:rsid w:val="00001C7A"/>
@@ -4296,7 +4797,7 @@
       <w:szCs w:val="20"/>
     </w:rPr>
   </w:style>
-  <w:style w:type="paragraph" w:styleId="Duytlai">
+  <w:style w:type="paragraph" w:styleId="Revision">
     <w:name w:val="Revision"/>
     <w:hidden/>
     <w:uiPriority w:val="99"/>
@@ -4309,9 +4810,9 @@
       <w:rFonts w:asciiTheme="majorHAnsi" w:hAnsiTheme="majorHAnsi"/>
     </w:rPr>
   </w:style>
-  <w:style w:type="character" w:styleId="Siuktni">
+  <w:style w:type="character" w:styleId="Hyperlink">
     <w:name w:val="Hyperlink"/>
-    <w:basedOn w:val="Phngmcinhcuaoanvn"/>
+    <w:basedOn w:val="DefaultParagraphFont"/>
     <w:uiPriority w:val="99"/>
     <w:unhideWhenUsed/>
     <w:rsid w:val="00001C7A"/>
@@ -4320,9 +4821,9 @@
       <w:u w:val="single"/>
     </w:rPr>
   </w:style>
-  <w:style w:type="character" w:styleId="cpChagiiquyt">
+  <w:style w:type="character" w:customStyle="1" w:styleId="UnresolvedMention">
     <w:name w:val="Unresolved Mention"/>
-    <w:basedOn w:val="Phngmcinhcuaoanvn"/>
+    <w:basedOn w:val="DefaultParagraphFont"/>
     <w:uiPriority w:val="99"/>
     <w:semiHidden/>
     <w:unhideWhenUsed/>
@@ -4334,7 +4835,7 @@
   </w:style>
   <w:style w:type="character" w:styleId="FollowedHyperlink">
     <w:name w:val="FollowedHyperlink"/>
-    <w:basedOn w:val="Phngmcinhcuaoanvn"/>
+    <w:basedOn w:val="DefaultParagraphFont"/>
     <w:uiPriority w:val="99"/>
     <w:semiHidden/>
     <w:unhideWhenUsed/>
@@ -4344,10 +4845,10 @@
       <w:u w:val="single"/>
     </w:rPr>
   </w:style>
-  <w:style w:type="paragraph" w:styleId="uMucluc">
+  <w:style w:type="paragraph" w:styleId="TOCHeading">
     <w:name w:val="TOC Heading"/>
-    <w:basedOn w:val="u1"/>
-    <w:next w:val="Binhthng"/>
+    <w:basedOn w:val="Heading1"/>
+    <w:next w:val="Normal"/>
     <w:uiPriority w:val="39"/>
     <w:unhideWhenUsed/>
     <w:qFormat/>
@@ -4361,10 +4862,10 @@
       <w:lang w:val="en-US"/>
     </w:rPr>
   </w:style>
-  <w:style w:type="paragraph" w:styleId="Mucluc1">
+  <w:style w:type="paragraph" w:styleId="TOC1">
     <w:name w:val="toc 1"/>
-    <w:basedOn w:val="Binhthng"/>
-    <w:next w:val="Binhthng"/>
+    <w:basedOn w:val="Normal"/>
+    <w:next w:val="Normal"/>
     <w:autoRedefine/>
     <w:uiPriority w:val="39"/>
     <w:unhideWhenUsed/>
@@ -4377,10 +4878,10 @@
       <w:sz w:val="24"/>
     </w:rPr>
   </w:style>
-  <w:style w:type="paragraph" w:styleId="Mucluc2">
+  <w:style w:type="paragraph" w:styleId="TOC2">
     <w:name w:val="toc 2"/>
-    <w:basedOn w:val="Binhthng"/>
-    <w:next w:val="Binhthng"/>
+    <w:basedOn w:val="Normal"/>
+    <w:next w:val="Normal"/>
     <w:autoRedefine/>
     <w:uiPriority w:val="39"/>
     <w:unhideWhenUsed/>
@@ -4394,10 +4895,10 @@
       <w:sz w:val="24"/>
     </w:rPr>
   </w:style>
-  <w:style w:type="paragraph" w:styleId="Mucluc3">
+  <w:style w:type="paragraph" w:styleId="TOC3">
     <w:name w:val="toc 3"/>
-    <w:basedOn w:val="Binhthng"/>
-    <w:next w:val="Binhthng"/>
+    <w:basedOn w:val="Normal"/>
+    <w:next w:val="Normal"/>
     <w:autoRedefine/>
     <w:uiPriority w:val="39"/>
     <w:unhideWhenUsed/>
@@ -4413,7 +4914,7 @@
   </w:style>
   <w:style w:type="paragraph" w:customStyle="1" w:styleId="Bang">
     <w:name w:val="Bang"/>
-    <w:basedOn w:val="Binhthng"/>
+    <w:basedOn w:val="Normal"/>
     <w:autoRedefine/>
     <w:rsid w:val="00B132E1"/>
     <w:pPr>
@@ -4429,7 +4930,7 @@
   </w:style>
   <w:style w:type="paragraph" w:customStyle="1" w:styleId="TableCaption">
     <w:name w:val="TableCaption"/>
-    <w:basedOn w:val="ThutlBinhthng"/>
+    <w:basedOn w:val="NormalIndent"/>
     <w:rsid w:val="00B132E1"/>
     <w:pPr>
       <w:widowControl w:val="0"/>
@@ -4447,7 +4948,7 @@
   </w:style>
   <w:style w:type="paragraph" w:customStyle="1" w:styleId="TableCaptionSmall">
     <w:name w:val="TableCaptionSmall"/>
-    <w:basedOn w:val="Binhthng"/>
+    <w:basedOn w:val="Normal"/>
     <w:rsid w:val="00B132E1"/>
     <w:pPr>
       <w:widowControl w:val="0"/>
@@ -4462,9 +4963,9 @@
       <w:lang w:val="en-US"/>
     </w:rPr>
   </w:style>
-  <w:style w:type="paragraph" w:styleId="ThutlBinhthng">
+  <w:style w:type="paragraph" w:styleId="NormalIndent">
     <w:name w:val="Normal Indent"/>
-    <w:basedOn w:val="Binhthng"/>
+    <w:basedOn w:val="Normal"/>
     <w:uiPriority w:val="99"/>
     <w:semiHidden/>
     <w:unhideWhenUsed/>
@@ -4742,7 +5243,7 @@
 </file>
 
 <file path=customXml/itemProps1.xml><?xml version="1.0" encoding="utf-8"?>
-<ds:datastoreItem xmlns:ds="http://schemas.openxmlformats.org/officeDocument/2006/customXml" ds:itemID="{F523D7B4-2BA2-43A2-A252-9018C4FDFF50}">
+<ds:datastoreItem xmlns:ds="http://schemas.openxmlformats.org/officeDocument/2006/customXml" ds:itemID="{F46C9EFA-002A-4E9E-8BC3-28283C2E3A15}">
   <ds:schemaRefs>
     <ds:schemaRef ds:uri="http://schemas.openxmlformats.org/officeDocument/2006/bibliography"/>
   </ds:schemaRefs>

</xml_diff>

<commit_message>
- add phan ra usecase operate directory
</commit_message>
<xml_diff>
--- a/RequirementAnalysis/Tài liệu đặc tả - BTL20211 - Nhom6.docx
+++ b/RequirementAnalysis/Tài liệu đặc tả - BTL20211 - Nhom6.docx
@@ -1,6 +1,6 @@
 
 <file path=word/document.xml><?xml version="1.0" encoding="utf-8"?>
-<w:document xmlns:wpc="http://schemas.microsoft.com/office/word/2010/wordprocessingCanvas" xmlns:mc="http://schemas.openxmlformats.org/markup-compatibility/2006" xmlns:o="urn:schemas-microsoft-com:office:office" xmlns:r="http://schemas.openxmlformats.org/officeDocument/2006/relationships" xmlns:m="http://schemas.openxmlformats.org/officeDocument/2006/math" xmlns:v="urn:schemas-microsoft-com:vml" xmlns:wp14="http://schemas.microsoft.com/office/word/2010/wordprocessingDrawing" xmlns:wp="http://schemas.openxmlformats.org/drawingml/2006/wordprocessingDrawing" xmlns:w10="urn:schemas-microsoft-com:office:word" xmlns:w="http://schemas.openxmlformats.org/wordprocessingml/2006/main" xmlns:w14="http://schemas.microsoft.com/office/word/2010/wordml" xmlns:w15="http://schemas.microsoft.com/office/word/2012/wordml" xmlns:wpg="http://schemas.microsoft.com/office/word/2010/wordprocessingGroup" xmlns:wpi="http://schemas.microsoft.com/office/word/2010/wordprocessingInk" xmlns:wne="http://schemas.microsoft.com/office/word/2006/wordml" xmlns:wps="http://schemas.microsoft.com/office/word/2010/wordprocessingShape" mc:Ignorable="w14 w15 wp14">
+<w:document xmlns:wpc="http://schemas.microsoft.com/office/word/2010/wordprocessingCanvas" xmlns:cx="http://schemas.microsoft.com/office/drawing/2014/chartex" xmlns:cx1="http://schemas.microsoft.com/office/drawing/2015/9/8/chartex" xmlns:cx2="http://schemas.microsoft.com/office/drawing/2015/10/21/chartex" xmlns:cx3="http://schemas.microsoft.com/office/drawing/2016/5/9/chartex" xmlns:cx4="http://schemas.microsoft.com/office/drawing/2016/5/10/chartex" xmlns:cx5="http://schemas.microsoft.com/office/drawing/2016/5/11/chartex" xmlns:cx6="http://schemas.microsoft.com/office/drawing/2016/5/12/chartex" xmlns:cx7="http://schemas.microsoft.com/office/drawing/2016/5/13/chartex" xmlns:cx8="http://schemas.microsoft.com/office/drawing/2016/5/14/chartex" xmlns:mc="http://schemas.openxmlformats.org/markup-compatibility/2006" xmlns:aink="http://schemas.microsoft.com/office/drawing/2016/ink" xmlns:am3d="http://schemas.microsoft.com/office/drawing/2017/model3d" xmlns:o="urn:schemas-microsoft-com:office:office" xmlns:r="http://schemas.openxmlformats.org/officeDocument/2006/relationships" xmlns:m="http://schemas.openxmlformats.org/officeDocument/2006/math" xmlns:v="urn:schemas-microsoft-com:vml" xmlns:wp14="http://schemas.microsoft.com/office/word/2010/wordprocessingDrawing" xmlns:wp="http://schemas.openxmlformats.org/drawingml/2006/wordprocessingDrawing" xmlns:w10="urn:schemas-microsoft-com:office:word" xmlns:w="http://schemas.openxmlformats.org/wordprocessingml/2006/main" xmlns:w14="http://schemas.microsoft.com/office/word/2010/wordml" xmlns:w15="http://schemas.microsoft.com/office/word/2012/wordml" xmlns:w16cex="http://schemas.microsoft.com/office/word/2018/wordml/cex" xmlns:w16cid="http://schemas.microsoft.com/office/word/2016/wordml/cid" xmlns:w16="http://schemas.microsoft.com/office/word/2018/wordml" xmlns:w16sdtdh="http://schemas.microsoft.com/office/word/2020/wordml/sdtdatahash" xmlns:w16se="http://schemas.microsoft.com/office/word/2015/wordml/symex" xmlns:wpg="http://schemas.microsoft.com/office/word/2010/wordprocessingGroup" xmlns:wpi="http://schemas.microsoft.com/office/word/2010/wordprocessingInk" xmlns:wne="http://schemas.microsoft.com/office/word/2006/wordml" xmlns:wps="http://schemas.microsoft.com/office/word/2010/wordprocessingShape" mc:Ignorable="w14 w15 w16se w16cid w16 w16cex w16sdtdh wp14">
   <w:body>
     <w:p>
       <w:pPr>
@@ -550,18 +550,8 @@
                 <w:sz w:val="28"/>
                 <w:szCs w:val="36"/>
               </w:rPr>
-              <w:t xml:space="preserve"> Nam </w:t>
+              <w:t xml:space="preserve"> Nam Anh</w:t>
             </w:r>
-            <w:proofErr w:type="spellStart"/>
-            <w:r>
-              <w:rPr>
-                <w:rFonts w:asciiTheme="majorHAnsi" w:hAnsiTheme="majorHAnsi" w:cstheme="majorHAnsi"/>
-                <w:sz w:val="28"/>
-                <w:szCs w:val="36"/>
-              </w:rPr>
-              <w:t>Anh</w:t>
-            </w:r>
-            <w:proofErr w:type="spellEnd"/>
           </w:p>
         </w:tc>
         <w:tc>
@@ -1174,6 +1164,7 @@
         <w:rPr>
           <w:lang w:val="en-US"/>
         </w:rPr>
+        <w:lastRenderedPageBreak/>
         <w:t>Biểu</w:t>
       </w:r>
       <w:proofErr w:type="spellEnd"/>
@@ -1373,7 +1364,6 @@
         <w:rPr>
           <w:lang w:val="en-US"/>
         </w:rPr>
-        <w:lastRenderedPageBreak/>
         <w:t>Phân</w:t>
       </w:r>
       <w:proofErr w:type="spellEnd"/>
@@ -1472,8 +1462,6 @@
           </wp:inline>
         </w:drawing>
       </w:r>
-      <w:bookmarkStart w:id="0" w:name="_GoBack"/>
-      <w:bookmarkEnd w:id="0"/>
     </w:p>
     <w:p>
       <w:pPr>
@@ -1491,6 +1479,7 @@
         <w:rPr>
           <w:lang w:val="en-US"/>
         </w:rPr>
+        <w:lastRenderedPageBreak/>
         <w:t>Phân</w:t>
       </w:r>
       <w:proofErr w:type="spellEnd"/>
@@ -1498,21 +1487,7 @@
         <w:rPr>
           <w:lang w:val="en-US"/>
         </w:rPr>
-        <w:t xml:space="preserve"> </w:t>
-      </w:r>
-      <w:proofErr w:type="spellStart"/>
-      <w:r>
-        <w:rPr>
-          <w:lang w:val="en-US"/>
-        </w:rPr>
-        <w:t>ra</w:t>
-      </w:r>
-      <w:proofErr w:type="spellEnd"/>
-      <w:r>
-        <w:rPr>
-          <w:lang w:val="en-US"/>
-        </w:rPr>
-        <w:t xml:space="preserve"> </w:t>
+        <w:t xml:space="preserve"> ra </w:t>
       </w:r>
       <w:proofErr w:type="spellStart"/>
       <w:r>
@@ -1531,11 +1506,60 @@
     </w:p>
     <w:p>
       <w:pPr>
+        <w:jc w:val="center"/>
         <w:rPr>
           <w:rFonts w:asciiTheme="majorHAnsi" w:hAnsiTheme="majorHAnsi" w:cstheme="majorHAnsi"/>
           <w:lang w:val="en-US"/>
         </w:rPr>
       </w:pPr>
+      <w:r>
+        <w:rPr>
+          <w:rFonts w:asciiTheme="majorHAnsi" w:hAnsiTheme="majorHAnsi" w:cstheme="majorHAnsi"/>
+          <w:noProof/>
+          <w:lang w:val="en-US"/>
+        </w:rPr>
+        <w:drawing>
+          <wp:inline distT="0" distB="0" distL="0" distR="0" wp14:anchorId="6C42E927" wp14:editId="76EA974C">
+            <wp:extent cx="5781183" cy="4064000"/>
+            <wp:effectExtent l="0" t="0" r="0" b="0"/>
+            <wp:docPr id="4" name="Picture 4" descr="Diagram&#10;&#10;Description automatically generated"/>
+            <wp:cNvGraphicFramePr>
+              <a:graphicFrameLocks xmlns:a="http://schemas.openxmlformats.org/drawingml/2006/main" noChangeAspect="1"/>
+            </wp:cNvGraphicFramePr>
+            <a:graphic xmlns:a="http://schemas.openxmlformats.org/drawingml/2006/main">
+              <a:graphicData uri="http://schemas.openxmlformats.org/drawingml/2006/picture">
+                <pic:pic xmlns:pic="http://schemas.openxmlformats.org/drawingml/2006/picture">
+                  <pic:nvPicPr>
+                    <pic:cNvPr id="4" name="Picture 4" descr="Diagram&#10;&#10;Description automatically generated"/>
+                    <pic:cNvPicPr/>
+                  </pic:nvPicPr>
+                  <pic:blipFill>
+                    <a:blip r:embed="rId10">
+                      <a:extLst>
+                        <a:ext uri="{28A0092B-C50C-407E-A947-70E740481C1C}">
+                          <a14:useLocalDpi xmlns:a14="http://schemas.microsoft.com/office/drawing/2010/main" val="0"/>
+                        </a:ext>
+                      </a:extLst>
+                    </a:blip>
+                    <a:stretch>
+                      <a:fillRect/>
+                    </a:stretch>
+                  </pic:blipFill>
+                  <pic:spPr>
+                    <a:xfrm>
+                      <a:off x="0" y="0"/>
+                      <a:ext cx="5868891" cy="4125656"/>
+                    </a:xfrm>
+                    <a:prstGeom prst="rect">
+                      <a:avLst/>
+                    </a:prstGeom>
+                  </pic:spPr>
+                </pic:pic>
+              </a:graphicData>
+            </a:graphic>
+          </wp:inline>
+        </w:drawing>
+      </w:r>
     </w:p>
     <w:sectPr>
       <w:pgSz w:w="11906" w:h="16838"/>
@@ -1548,8 +1572,8 @@
 </file>
 
 <file path=word/numbering.xml><?xml version="1.0" encoding="utf-8"?>
-<w:numbering xmlns:wpc="http://schemas.microsoft.com/office/word/2010/wordprocessingCanvas" xmlns:mc="http://schemas.openxmlformats.org/markup-compatibility/2006" xmlns:o="urn:schemas-microsoft-com:office:office" xmlns:r="http://schemas.openxmlformats.org/officeDocument/2006/relationships" xmlns:m="http://schemas.openxmlformats.org/officeDocument/2006/math" xmlns:v="urn:schemas-microsoft-com:vml" xmlns:wp14="http://schemas.microsoft.com/office/word/2010/wordprocessingDrawing" xmlns:wp="http://schemas.openxmlformats.org/drawingml/2006/wordprocessingDrawing" xmlns:w10="urn:schemas-microsoft-com:office:word" xmlns:w="http://schemas.openxmlformats.org/wordprocessingml/2006/main" xmlns:w14="http://schemas.microsoft.com/office/word/2010/wordml" xmlns:w15="http://schemas.microsoft.com/office/word/2012/wordml" xmlns:wpg="http://schemas.microsoft.com/office/word/2010/wordprocessingGroup" xmlns:wpi="http://schemas.microsoft.com/office/word/2010/wordprocessingInk" xmlns:wne="http://schemas.microsoft.com/office/word/2006/wordml" xmlns:wps="http://schemas.microsoft.com/office/word/2010/wordprocessingShape" mc:Ignorable="w14 w15 wp14">
-  <w:abstractNum w:abstractNumId="0">
+<w:numbering xmlns:wpc="http://schemas.microsoft.com/office/word/2010/wordprocessingCanvas" xmlns:cx="http://schemas.microsoft.com/office/drawing/2014/chartex" xmlns:cx1="http://schemas.microsoft.com/office/drawing/2015/9/8/chartex" xmlns:cx2="http://schemas.microsoft.com/office/drawing/2015/10/21/chartex" xmlns:cx3="http://schemas.microsoft.com/office/drawing/2016/5/9/chartex" xmlns:cx4="http://schemas.microsoft.com/office/drawing/2016/5/10/chartex" xmlns:cx5="http://schemas.microsoft.com/office/drawing/2016/5/11/chartex" xmlns:cx6="http://schemas.microsoft.com/office/drawing/2016/5/12/chartex" xmlns:cx7="http://schemas.microsoft.com/office/drawing/2016/5/13/chartex" xmlns:cx8="http://schemas.microsoft.com/office/drawing/2016/5/14/chartex" xmlns:mc="http://schemas.openxmlformats.org/markup-compatibility/2006" xmlns:aink="http://schemas.microsoft.com/office/drawing/2016/ink" xmlns:am3d="http://schemas.microsoft.com/office/drawing/2017/model3d" xmlns:o="urn:schemas-microsoft-com:office:office" xmlns:r="http://schemas.openxmlformats.org/officeDocument/2006/relationships" xmlns:m="http://schemas.openxmlformats.org/officeDocument/2006/math" xmlns:v="urn:schemas-microsoft-com:vml" xmlns:wp14="http://schemas.microsoft.com/office/word/2010/wordprocessingDrawing" xmlns:wp="http://schemas.openxmlformats.org/drawingml/2006/wordprocessingDrawing" xmlns:w10="urn:schemas-microsoft-com:office:word" xmlns:w="http://schemas.openxmlformats.org/wordprocessingml/2006/main" xmlns:w14="http://schemas.microsoft.com/office/word/2010/wordml" xmlns:w15="http://schemas.microsoft.com/office/word/2012/wordml" xmlns:w16cex="http://schemas.microsoft.com/office/word/2018/wordml/cex" xmlns:w16cid="http://schemas.microsoft.com/office/word/2016/wordml/cid" xmlns:w16="http://schemas.microsoft.com/office/word/2018/wordml" xmlns:w16sdtdh="http://schemas.microsoft.com/office/word/2020/wordml/sdtdatahash" xmlns:w16se="http://schemas.microsoft.com/office/word/2015/wordml/symex" xmlns:wpg="http://schemas.microsoft.com/office/word/2010/wordprocessingGroup" xmlns:wpi="http://schemas.microsoft.com/office/word/2010/wordprocessingInk" xmlns:wne="http://schemas.microsoft.com/office/word/2006/wordml" xmlns:wps="http://schemas.microsoft.com/office/word/2010/wordprocessingShape" mc:Ignorable="w14 w15 w16se w16cid w16 w16cex w16sdtdh wp14">
+  <w:abstractNum w:abstractNumId="0" w15:restartNumberingAfterBreak="0">
     <w:nsid w:val="09367EBF"/>
     <w:multiLevelType w:val="hybridMultilevel"/>
     <w:tmpl w:val="2FE0EA5C"/>
@@ -1662,7 +1686,7 @@
       </w:rPr>
     </w:lvl>
   </w:abstractNum>
-  <w:abstractNum w:abstractNumId="1">
+  <w:abstractNum w:abstractNumId="1" w15:restartNumberingAfterBreak="0">
     <w:nsid w:val="0A5E57DD"/>
     <w:multiLevelType w:val="hybridMultilevel"/>
     <w:tmpl w:val="0E704D30"/>
@@ -1775,7 +1799,7 @@
       </w:rPr>
     </w:lvl>
   </w:abstractNum>
-  <w:abstractNum w:abstractNumId="2">
+  <w:abstractNum w:abstractNumId="2" w15:restartNumberingAfterBreak="0">
     <w:nsid w:val="0D16280B"/>
     <w:multiLevelType w:val="hybridMultilevel"/>
     <w:tmpl w:val="7F3A4210"/>
@@ -1864,7 +1888,7 @@
       </w:pPr>
     </w:lvl>
   </w:abstractNum>
-  <w:abstractNum w:abstractNumId="3">
+  <w:abstractNum w:abstractNumId="3" w15:restartNumberingAfterBreak="0">
     <w:nsid w:val="10D20577"/>
     <w:multiLevelType w:val="hybridMultilevel"/>
     <w:tmpl w:val="DBAAAB58"/>
@@ -1977,7 +2001,7 @@
       </w:rPr>
     </w:lvl>
   </w:abstractNum>
-  <w:abstractNum w:abstractNumId="4">
+  <w:abstractNum w:abstractNumId="4" w15:restartNumberingAfterBreak="0">
     <w:nsid w:val="148F67DD"/>
     <w:multiLevelType w:val="hybridMultilevel"/>
     <w:tmpl w:val="9464425A"/>
@@ -2116,7 +2140,7 @@
       </w:rPr>
     </w:lvl>
   </w:abstractNum>
-  <w:abstractNum w:abstractNumId="5">
+  <w:abstractNum w:abstractNumId="5" w15:restartNumberingAfterBreak="0">
     <w:nsid w:val="1E765924"/>
     <w:multiLevelType w:val="hybridMultilevel"/>
     <w:tmpl w:val="0F2EBC5E"/>
@@ -2228,7 +2252,7 @@
       </w:rPr>
     </w:lvl>
   </w:abstractNum>
-  <w:abstractNum w:abstractNumId="6">
+  <w:abstractNum w:abstractNumId="6" w15:restartNumberingAfterBreak="0">
     <w:nsid w:val="27AB7B6E"/>
     <w:multiLevelType w:val="multilevel"/>
     <w:tmpl w:val="188C1558"/>
@@ -2349,7 +2373,7 @@
       </w:rPr>
     </w:lvl>
   </w:abstractNum>
-  <w:abstractNum w:abstractNumId="7">
+  <w:abstractNum w:abstractNumId="7" w15:restartNumberingAfterBreak="0">
     <w:nsid w:val="2BC550CF"/>
     <w:multiLevelType w:val="hybridMultilevel"/>
     <w:tmpl w:val="9342C37A"/>
@@ -2462,7 +2486,7 @@
       </w:pPr>
     </w:lvl>
   </w:abstractNum>
-  <w:abstractNum w:abstractNumId="8">
+  <w:abstractNum w:abstractNumId="8" w15:restartNumberingAfterBreak="0">
     <w:nsid w:val="3F64162E"/>
     <w:multiLevelType w:val="hybridMultilevel"/>
     <w:tmpl w:val="1E924CFA"/>
@@ -2602,7 +2626,7 @@
       </w:rPr>
     </w:lvl>
   </w:abstractNum>
-  <w:abstractNum w:abstractNumId="9">
+  <w:abstractNum w:abstractNumId="9" w15:restartNumberingAfterBreak="0">
     <w:nsid w:val="3FD937B1"/>
     <w:multiLevelType w:val="hybridMultilevel"/>
     <w:tmpl w:val="9F725DBC"/>
@@ -2691,7 +2715,7 @@
       </w:pPr>
     </w:lvl>
   </w:abstractNum>
-  <w:abstractNum w:abstractNumId="10">
+  <w:abstractNum w:abstractNumId="10" w15:restartNumberingAfterBreak="0">
     <w:nsid w:val="460B4D66"/>
     <w:multiLevelType w:val="hybridMultilevel"/>
     <w:tmpl w:val="353A43F0"/>
@@ -2830,7 +2854,7 @@
       </w:rPr>
     </w:lvl>
   </w:abstractNum>
-  <w:abstractNum w:abstractNumId="11">
+  <w:abstractNum w:abstractNumId="11" w15:restartNumberingAfterBreak="0">
     <w:nsid w:val="48E6573A"/>
     <w:multiLevelType w:val="hybridMultilevel"/>
     <w:tmpl w:val="257C483C"/>
@@ -2970,7 +2994,7 @@
       </w:rPr>
     </w:lvl>
   </w:abstractNum>
-  <w:abstractNum w:abstractNumId="12">
+  <w:abstractNum w:abstractNumId="12" w15:restartNumberingAfterBreak="0">
     <w:nsid w:val="53411CBC"/>
     <w:multiLevelType w:val="hybridMultilevel"/>
     <w:tmpl w:val="0F163614"/>
@@ -3110,7 +3134,7 @@
       </w:rPr>
     </w:lvl>
   </w:abstractNum>
-  <w:abstractNum w:abstractNumId="13">
+  <w:abstractNum w:abstractNumId="13" w15:restartNumberingAfterBreak="0">
     <w:nsid w:val="5D387E59"/>
     <w:multiLevelType w:val="multilevel"/>
     <w:tmpl w:val="9EF0E66E"/>
@@ -3231,7 +3255,7 @@
       </w:rPr>
     </w:lvl>
   </w:abstractNum>
-  <w:abstractNum w:abstractNumId="14">
+  <w:abstractNum w:abstractNumId="14" w15:restartNumberingAfterBreak="0">
     <w:nsid w:val="5E732891"/>
     <w:multiLevelType w:val="hybridMultilevel"/>
     <w:tmpl w:val="E5963D4E"/>
@@ -3371,7 +3395,7 @@
       </w:rPr>
     </w:lvl>
   </w:abstractNum>
-  <w:abstractNum w:abstractNumId="15">
+  <w:abstractNum w:abstractNumId="15" w15:restartNumberingAfterBreak="0">
     <w:nsid w:val="64AE4476"/>
     <w:multiLevelType w:val="hybridMultilevel"/>
     <w:tmpl w:val="27983694"/>
@@ -3510,7 +3534,7 @@
       </w:rPr>
     </w:lvl>
   </w:abstractNum>
-  <w:abstractNum w:abstractNumId="16">
+  <w:abstractNum w:abstractNumId="16" w15:restartNumberingAfterBreak="0">
     <w:nsid w:val="6E742A36"/>
     <w:multiLevelType w:val="hybridMultilevel"/>
     <w:tmpl w:val="19A88BD4"/>
@@ -3650,7 +3674,7 @@
       </w:rPr>
     </w:lvl>
   </w:abstractNum>
-  <w:abstractNum w:abstractNumId="17">
+  <w:abstractNum w:abstractNumId="17" w15:restartNumberingAfterBreak="0">
     <w:nsid w:val="6EC36C5E"/>
     <w:multiLevelType w:val="hybridMultilevel"/>
     <w:tmpl w:val="45DA0BB8"/>
@@ -3763,7 +3787,7 @@
       </w:rPr>
     </w:lvl>
   </w:abstractNum>
-  <w:abstractNum w:abstractNumId="18">
+  <w:abstractNum w:abstractNumId="18" w15:restartNumberingAfterBreak="0">
     <w:nsid w:val="7AFD01A3"/>
     <w:multiLevelType w:val="hybridMultilevel"/>
     <w:tmpl w:val="179E7868"/>
@@ -3852,7 +3876,7 @@
       </w:pPr>
     </w:lvl>
   </w:abstractNum>
-  <w:abstractNum w:abstractNumId="19">
+  <w:abstractNum w:abstractNumId="19" w15:restartNumberingAfterBreak="0">
     <w:nsid w:val="7F744BEC"/>
     <w:multiLevelType w:val="hybridMultilevel"/>
     <w:tmpl w:val="10CE0A78"/>
@@ -4059,7 +4083,7 @@
 </file>
 
 <file path=word/styles.xml><?xml version="1.0" encoding="utf-8"?>
-<w:styles xmlns:mc="http://schemas.openxmlformats.org/markup-compatibility/2006" xmlns:r="http://schemas.openxmlformats.org/officeDocument/2006/relationships" xmlns:w="http://schemas.openxmlformats.org/wordprocessingml/2006/main" xmlns:w14="http://schemas.microsoft.com/office/word/2010/wordml" xmlns:w15="http://schemas.microsoft.com/office/word/2012/wordml" mc:Ignorable="w14 w15">
+<w:styles xmlns:mc="http://schemas.openxmlformats.org/markup-compatibility/2006" xmlns:r="http://schemas.openxmlformats.org/officeDocument/2006/relationships" xmlns:w="http://schemas.openxmlformats.org/wordprocessingml/2006/main" xmlns:w14="http://schemas.microsoft.com/office/word/2010/wordml" xmlns:w15="http://schemas.microsoft.com/office/word/2012/wordml" xmlns:w16cex="http://schemas.microsoft.com/office/word/2018/wordml/cex" xmlns:w16cid="http://schemas.microsoft.com/office/word/2016/wordml/cid" xmlns:w16="http://schemas.microsoft.com/office/word/2018/wordml" xmlns:w16sdtdh="http://schemas.microsoft.com/office/word/2020/wordml/sdtdatahash" xmlns:w16se="http://schemas.microsoft.com/office/word/2015/wordml/symex" mc:Ignorable="w14 w15 w16se w16cid w16 w16cex w16sdtdh">
   <w:docDefaults>
     <w:rPrDefault>
       <w:rPr>
@@ -4075,7 +4099,7 @@
       </w:pPr>
     </w:pPrDefault>
   </w:docDefaults>
-  <w:latentStyles w:defLockedState="0" w:defUIPriority="99" w:defSemiHidden="0" w:defUnhideWhenUsed="0" w:defQFormat="0" w:count="371">
+  <w:latentStyles w:defLockedState="0" w:defUIPriority="99" w:defSemiHidden="0" w:defUnhideWhenUsed="0" w:defQFormat="0" w:count="376">
     <w:lsdException w:name="Normal" w:uiPriority="0" w:qFormat="1"/>
     <w:lsdException w:name="heading 1" w:uiPriority="9" w:qFormat="1"/>
     <w:lsdException w:name="heading 2" w:semiHidden="1" w:uiPriority="9" w:unhideWhenUsed="1" w:qFormat="1"/>
@@ -4181,7 +4205,6 @@
     <w:lsdException w:name="HTML Sample" w:semiHidden="1" w:unhideWhenUsed="1"/>
     <w:lsdException w:name="HTML Typewriter" w:semiHidden="1" w:unhideWhenUsed="1"/>
     <w:lsdException w:name="HTML Variable" w:semiHidden="1" w:unhideWhenUsed="1"/>
-    <w:lsdException w:name="Normal Table" w:semiHidden="1" w:unhideWhenUsed="1"/>
     <w:lsdException w:name="annotation subject" w:semiHidden="1" w:unhideWhenUsed="1"/>
     <w:lsdException w:name="No List" w:semiHidden="1" w:unhideWhenUsed="1"/>
     <w:lsdException w:name="Outline List 1" w:semiHidden="1" w:unhideWhenUsed="1"/>
@@ -4224,11 +4247,8 @@
     <w:lsdException w:name="Table Contemporary" w:semiHidden="1" w:unhideWhenUsed="1"/>
     <w:lsdException w:name="Table Elegant" w:semiHidden="1" w:unhideWhenUsed="1"/>
     <w:lsdException w:name="Table Professional" w:semiHidden="1" w:unhideWhenUsed="1"/>
-    <w:lsdException w:name="Table Subtle 1" w:semiHidden="1" w:unhideWhenUsed="1"/>
     <w:lsdException w:name="Table Subtle 2" w:semiHidden="1" w:unhideWhenUsed="1"/>
     <w:lsdException w:name="Table Web 1" w:semiHidden="1" w:unhideWhenUsed="1"/>
-    <w:lsdException w:name="Table Web 2" w:semiHidden="1" w:unhideWhenUsed="1"/>
-    <w:lsdException w:name="Table Web 3" w:semiHidden="1" w:unhideWhenUsed="1"/>
     <w:lsdException w:name="Balloon Text" w:semiHidden="1" w:unhideWhenUsed="1"/>
     <w:lsdException w:name="Table Grid" w:uiPriority="39"/>
     <w:lsdException w:name="Table Theme" w:semiHidden="1" w:unhideWhenUsed="1"/>
@@ -4447,6 +4467,11 @@
     <w:lsdException w:name="List Table 5 Dark Accent 6" w:uiPriority="50"/>
     <w:lsdException w:name="List Table 6 Colorful Accent 6" w:uiPriority="51"/>
     <w:lsdException w:name="List Table 7 Colorful Accent 6" w:uiPriority="52"/>
+    <w:lsdException w:name="Mention" w:semiHidden="1" w:unhideWhenUsed="1"/>
+    <w:lsdException w:name="Smart Hyperlink" w:semiHidden="1" w:unhideWhenUsed="1"/>
+    <w:lsdException w:name="Hashtag" w:semiHidden="1" w:unhideWhenUsed="1"/>
+    <w:lsdException w:name="Unresolved Mention" w:semiHidden="1" w:unhideWhenUsed="1"/>
+    <w:lsdException w:name="Smart Link" w:semiHidden="1" w:unhideWhenUsed="1"/>
   </w:latentStyles>
   <w:style w:type="paragraph" w:default="1" w:styleId="Normal">
     <w:name w:val="Normal"/>
@@ -4580,7 +4605,6 @@
       <w:lang w:val="en-US"/>
     </w:rPr>
     <w:tblPr>
-      <w:tblInd w:w="0" w:type="dxa"/>
       <w:tblBorders>
         <w:top w:val="single" w:sz="4" w:space="0" w:color="auto"/>
         <w:left w:val="single" w:sz="4" w:space="0" w:color="auto"/>
@@ -4589,12 +4613,6 @@
         <w:insideH w:val="single" w:sz="4" w:space="0" w:color="auto"/>
         <w:insideV w:val="single" w:sz="4" w:space="0" w:color="auto"/>
       </w:tblBorders>
-      <w:tblCellMar>
-        <w:top w:w="0" w:type="dxa"/>
-        <w:left w:w="108" w:type="dxa"/>
-        <w:bottom w:w="0" w:type="dxa"/>
-        <w:right w:w="108" w:type="dxa"/>
-      </w:tblCellMar>
     </w:tblPr>
   </w:style>
   <w:style w:type="character" w:customStyle="1" w:styleId="Heading1Char">
@@ -4821,8 +4839,8 @@
       <w:u w:val="single"/>
     </w:rPr>
   </w:style>
-  <w:style w:type="character" w:customStyle="1" w:styleId="UnresolvedMention">
-    <w:name w:val="Unresolved Mention"/>
+  <w:style w:type="character" w:customStyle="1" w:styleId="UnresolvedMention1">
+    <w:name w:val="Unresolved Mention1"/>
     <w:basedOn w:val="DefaultParagraphFont"/>
     <w:uiPriority w:val="99"/>
     <w:semiHidden/>

</xml_diff>